<commit_message>
updated code, updated external documentation
</commit_message>
<xml_diff>
--- a/External document- GreedyBird-Yun Kui Pan 300823057.docx
+++ b/External document- GreedyBird-Yun Kui Pan 300823057.docx
@@ -66,34 +66,14 @@
                         <w:caps/>
                       </w:rPr>
                     </w:pPr>
-                    <w:proofErr w:type="spellStart"/>
                     <w:r>
                       <w:rPr>
                         <w:rFonts w:asciiTheme="majorHAnsi" w:eastAsiaTheme="majorEastAsia" w:hAnsiTheme="majorHAnsi" w:cstheme="majorBidi"/>
                         <w:i/>
                         <w:caps/>
                       </w:rPr>
-                      <w:t>yp</w:t>
+                      <w:t>yp games.inc</w:t>
                     </w:r>
-                    <w:proofErr w:type="spellEnd"/>
-                    <w:r>
-                      <w:rPr>
-                        <w:rFonts w:asciiTheme="majorHAnsi" w:eastAsiaTheme="majorEastAsia" w:hAnsiTheme="majorHAnsi" w:cstheme="majorBidi"/>
-                        <w:i/>
-                        <w:caps/>
-                      </w:rPr>
-                      <w:t xml:space="preserve"> </w:t>
-                    </w:r>
-                    <w:proofErr w:type="spellStart"/>
-                    <w:r>
-                      <w:rPr>
-                        <w:rFonts w:asciiTheme="majorHAnsi" w:eastAsiaTheme="majorEastAsia" w:hAnsiTheme="majorHAnsi" w:cstheme="majorBidi"/>
-                        <w:i/>
-                        <w:caps/>
-                      </w:rPr>
-                      <w:t>games.inc</w:t>
-                    </w:r>
-                    <w:proofErr w:type="spellEnd"/>
                   </w:p>
                 </w:tc>
               </w:sdtContent>
@@ -273,7 +253,6 @@
                   </w:rPr>
                   <w:t xml:space="preserve">Version </w:t>
                 </w:r>
-                <w:proofErr w:type="spellStart"/>
                 <w:r>
                   <w:rPr>
                     <w:sz w:val="24"/>
@@ -295,7 +274,6 @@
                   </w:rPr>
                   <w:t>.0</w:t>
                 </w:r>
-                <w:proofErr w:type="spellEnd"/>
               </w:p>
               <w:p>
                 <w:pPr>
@@ -317,14 +295,12 @@
                 <w:r>
                   <w:t xml:space="preserve">5 by </w:t>
                 </w:r>
-                <w:proofErr w:type="spellStart"/>
                 <w:r>
                   <w:rPr>
                     <w:i/>
                   </w:rPr>
                   <w:t>YP</w:t>
                 </w:r>
-                <w:proofErr w:type="spellEnd"/>
                 <w:r>
                   <w:rPr>
                     <w:i/>
@@ -410,29 +386,7 @@
                         <w:szCs w:val="28"/>
                         <w:u w:val="single"/>
                       </w:rPr>
-                      <w:t xml:space="preserve">Yun </w:t>
-                    </w:r>
-                    <w:proofErr w:type="spellStart"/>
-                    <w:r>
-                      <w:rPr>
-                        <w:b/>
-                        <w:bCs/>
-                        <w:sz w:val="28"/>
-                        <w:szCs w:val="28"/>
-                        <w:u w:val="single"/>
-                      </w:rPr>
-                      <w:t>Kui</w:t>
-                    </w:r>
-                    <w:proofErr w:type="spellEnd"/>
-                    <w:r>
-                      <w:rPr>
-                        <w:b/>
-                        <w:bCs/>
-                        <w:sz w:val="28"/>
-                        <w:szCs w:val="28"/>
-                        <w:u w:val="single"/>
-                      </w:rPr>
-                      <w:t xml:space="preserve"> Pan</w:t>
+                      <w:t>Yun Kui Pan</w:t>
                     </w:r>
                   </w:p>
                 </w:tc>
@@ -823,7 +777,7 @@
           <w:r>
             <w:fldChar w:fldCharType="separate"/>
           </w:r>
-          <w:hyperlink w:anchor="_Toc434787527" w:history="1">
+          <w:hyperlink w:anchor="_Toc435129663" w:history="1">
             <w:r>
               <w:rPr>
                 <w:rStyle w:val="Hyperlink"/>
@@ -864,7 +818,7 @@
                 <w:noProof/>
                 <w:webHidden/>
               </w:rPr>
-              <w:instrText xml:space="preserve"> PAGEREF _Toc434787527 \h </w:instrText>
+              <w:instrText xml:space="preserve"> PAGEREF _Toc435129663 \h </w:instrText>
             </w:r>
             <w:r>
               <w:rPr>
@@ -907,7 +861,7 @@
               <w:lang w:eastAsia="zh-CN"/>
             </w:rPr>
           </w:pPr>
-          <w:hyperlink w:anchor="_Toc434787528" w:history="1">
+          <w:hyperlink w:anchor="_Toc435129664" w:history="1">
             <w:r>
               <w:rPr>
                 <w:rStyle w:val="Hyperlink"/>
@@ -948,7 +902,7 @@
                 <w:noProof/>
                 <w:webHidden/>
               </w:rPr>
-              <w:instrText xml:space="preserve"> PAGEREF _Toc434787528 \h </w:instrText>
+              <w:instrText xml:space="preserve"> PAGEREF _Toc435129664 \h </w:instrText>
             </w:r>
             <w:r>
               <w:rPr>
@@ -991,7 +945,7 @@
               <w:lang w:eastAsia="zh-CN"/>
             </w:rPr>
           </w:pPr>
-          <w:hyperlink w:anchor="_Toc434787529" w:history="1">
+          <w:hyperlink w:anchor="_Toc435129665" w:history="1">
             <w:r>
               <w:rPr>
                 <w:rStyle w:val="Hyperlink"/>
@@ -1011,16 +965,7 @@
                 <w:rStyle w:val="Hyperlink"/>
                 <w:noProof/>
               </w:rPr>
-              <w:t xml:space="preserve">Game </w:t>
-            </w:r>
-            <w:bookmarkStart w:id="0" w:name="_GoBack"/>
-            <w:bookmarkEnd w:id="0"/>
-            <w:r>
-              <w:rPr>
-                <w:rStyle w:val="Hyperlink"/>
-                <w:noProof/>
-              </w:rPr>
-              <w:t>Play Mechanics</w:t>
+              <w:t>Game Play Mechanics</w:t>
             </w:r>
             <w:r>
               <w:rPr>
@@ -1041,7 +986,7 @@
                 <w:noProof/>
                 <w:webHidden/>
               </w:rPr>
-              <w:instrText xml:space="preserve"> PAGEREF _Toc434787529 \h </w:instrText>
+              <w:instrText xml:space="preserve"> PAGEREF _Toc435129665 \h </w:instrText>
             </w:r>
             <w:r>
               <w:rPr>
@@ -1084,7 +1029,7 @@
               <w:lang w:eastAsia="zh-CN"/>
             </w:rPr>
           </w:pPr>
-          <w:hyperlink w:anchor="_Toc434787530" w:history="1">
+          <w:hyperlink w:anchor="_Toc435129666" w:history="1">
             <w:r>
               <w:rPr>
                 <w:rStyle w:val="Hyperlink"/>
@@ -1125,7 +1070,7 @@
                 <w:noProof/>
                 <w:webHidden/>
               </w:rPr>
-              <w:instrText xml:space="preserve"> PAGEREF _Toc434787530 \h </w:instrText>
+              <w:instrText xml:space="preserve"> PAGEREF _Toc435129666 \h </w:instrText>
             </w:r>
             <w:r>
               <w:rPr>
@@ -1168,7 +1113,7 @@
               <w:lang w:eastAsia="zh-CN"/>
             </w:rPr>
           </w:pPr>
-          <w:hyperlink w:anchor="_Toc434787531" w:history="1">
+          <w:hyperlink w:anchor="_Toc435129667" w:history="1">
             <w:r>
               <w:rPr>
                 <w:rStyle w:val="Hyperlink"/>
@@ -1209,7 +1154,7 @@
                 <w:noProof/>
                 <w:webHidden/>
               </w:rPr>
-              <w:instrText xml:space="preserve"> PAGEREF _Toc434787531 \h </w:instrText>
+              <w:instrText xml:space="preserve"> PAGEREF _Toc435129667 \h </w:instrText>
             </w:r>
             <w:r>
               <w:rPr>
@@ -1252,7 +1197,7 @@
               <w:lang w:eastAsia="zh-CN"/>
             </w:rPr>
           </w:pPr>
-          <w:hyperlink w:anchor="_Toc434787532" w:history="1">
+          <w:hyperlink w:anchor="_Toc435129668" w:history="1">
             <w:r>
               <w:rPr>
                 <w:rStyle w:val="Hyperlink"/>
@@ -1293,7 +1238,7 @@
                 <w:noProof/>
                 <w:webHidden/>
               </w:rPr>
-              <w:instrText xml:space="preserve"> PAGEREF _Toc434787532 \h </w:instrText>
+              <w:instrText xml:space="preserve"> PAGEREF _Toc435129668 \h </w:instrText>
             </w:r>
             <w:r>
               <w:rPr>
@@ -1336,7 +1281,7 @@
               <w:lang w:eastAsia="zh-CN"/>
             </w:rPr>
           </w:pPr>
-          <w:hyperlink w:anchor="_Toc434787533" w:history="1">
+          <w:hyperlink w:anchor="_Toc435129669" w:history="1">
             <w:r>
               <w:rPr>
                 <w:rStyle w:val="Hyperlink"/>
@@ -1377,7 +1322,7 @@
                 <w:noProof/>
                 <w:webHidden/>
               </w:rPr>
-              <w:instrText xml:space="preserve"> PAGEREF _Toc434787533 \h </w:instrText>
+              <w:instrText xml:space="preserve"> PAGEREF _Toc435129669 \h </w:instrText>
             </w:r>
             <w:r>
               <w:rPr>
@@ -1420,7 +1365,7 @@
               <w:lang w:eastAsia="zh-CN"/>
             </w:rPr>
           </w:pPr>
-          <w:hyperlink w:anchor="_Toc434787534" w:history="1">
+          <w:hyperlink w:anchor="_Toc435129670" w:history="1">
             <w:r>
               <w:rPr>
                 <w:rStyle w:val="Hyperlink"/>
@@ -1461,7 +1406,7 @@
                 <w:noProof/>
                 <w:webHidden/>
               </w:rPr>
-              <w:instrText xml:space="preserve"> PAGEREF _Toc434787534 \h </w:instrText>
+              <w:instrText xml:space="preserve"> PAGEREF _Toc435129670 \h </w:instrText>
             </w:r>
             <w:r>
               <w:rPr>
@@ -1504,7 +1449,7 @@
               <w:lang w:eastAsia="zh-CN"/>
             </w:rPr>
           </w:pPr>
-          <w:hyperlink w:anchor="_Toc434787535" w:history="1">
+          <w:hyperlink w:anchor="_Toc435129671" w:history="1">
             <w:r>
               <w:rPr>
                 <w:rStyle w:val="Hyperlink"/>
@@ -1545,7 +1490,7 @@
                 <w:noProof/>
                 <w:webHidden/>
               </w:rPr>
-              <w:instrText xml:space="preserve"> PAGEREF _Toc434787535 \h </w:instrText>
+              <w:instrText xml:space="preserve"> PAGEREF _Toc435129671 \h </w:instrText>
             </w:r>
             <w:r>
               <w:rPr>
@@ -1565,7 +1510,7 @@
                 <w:noProof/>
                 <w:webHidden/>
               </w:rPr>
-              <w:t>5</w:t>
+              <w:t>6</w:t>
             </w:r>
             <w:r>
               <w:rPr>
@@ -1588,7 +1533,7 @@
               <w:lang w:eastAsia="zh-CN"/>
             </w:rPr>
           </w:pPr>
-          <w:hyperlink w:anchor="_Toc434787536" w:history="1">
+          <w:hyperlink w:anchor="_Toc435129672" w:history="1">
             <w:r>
               <w:rPr>
                 <w:rStyle w:val="Hyperlink"/>
@@ -1629,7 +1574,7 @@
                 <w:noProof/>
                 <w:webHidden/>
               </w:rPr>
-              <w:instrText xml:space="preserve"> PAGEREF _Toc434787536 \h </w:instrText>
+              <w:instrText xml:space="preserve"> PAGEREF _Toc435129672 \h </w:instrText>
             </w:r>
             <w:r>
               <w:rPr>
@@ -1649,7 +1594,7 @@
                 <w:noProof/>
                 <w:webHidden/>
               </w:rPr>
-              <w:t>5</w:t>
+              <w:t>6</w:t>
             </w:r>
             <w:r>
               <w:rPr>
@@ -1672,7 +1617,7 @@
               <w:lang w:eastAsia="zh-CN"/>
             </w:rPr>
           </w:pPr>
-          <w:hyperlink w:anchor="_Toc434787537" w:history="1">
+          <w:hyperlink w:anchor="_Toc435129673" w:history="1">
             <w:r>
               <w:rPr>
                 <w:rStyle w:val="Hyperlink"/>
@@ -1713,7 +1658,7 @@
                 <w:noProof/>
                 <w:webHidden/>
               </w:rPr>
-              <w:instrText xml:space="preserve"> PAGEREF _Toc434787537 \h </w:instrText>
+              <w:instrText xml:space="preserve"> PAGEREF _Toc435129673 \h </w:instrText>
             </w:r>
             <w:r>
               <w:rPr>
@@ -1790,6 +1735,8 @@
         </w:rPr>
         <w:br w:type="page"/>
       </w:r>
+      <w:bookmarkStart w:id="0" w:name="_GoBack"/>
+      <w:bookmarkEnd w:id="0"/>
     </w:p>
     <w:p>
       <w:pPr>
@@ -1799,7 +1746,7 @@
           <w:numId w:val="2"/>
         </w:numPr>
       </w:pPr>
-      <w:bookmarkStart w:id="1" w:name="_Toc434787527"/>
+      <w:bookmarkStart w:id="1" w:name="_Toc435129663"/>
       <w:r>
         <w:lastRenderedPageBreak/>
         <w:t>Version History</w:t>
@@ -1813,26 +1760,14 @@
       <w:r>
         <w:t xml:space="preserve">Current Version: </w:t>
       </w:r>
-      <w:proofErr w:type="spellStart"/>
       <w:r>
-        <w:t>v1.0</w:t>
+        <w:t>v</w:t>
       </w:r>
-      <w:proofErr w:type="spellEnd"/>
-    </w:p>
-    <w:p>
-      <w:pPr>
-        <w:pStyle w:val="ListParagraph"/>
-      </w:pPr>
       <w:r>
-        <w:t xml:space="preserve">Version Control is conducted by using </w:t>
+        <w:t>1</w:t>
       </w:r>
-      <w:proofErr w:type="spellStart"/>
       <w:r>
-        <w:t>github</w:t>
-      </w:r>
-      <w:proofErr w:type="spellEnd"/>
-      <w:r>
-        <w:t>:</w:t>
+        <w:t>.0</w:t>
       </w:r>
     </w:p>
     <w:p>
@@ -1840,21 +1775,16 @@
         <w:pStyle w:val="ListParagraph"/>
       </w:pPr>
       <w:r>
-        <w:t>https://</w:t>
+        <w:t>Version Control is conducted by using github:</w:t>
       </w:r>
-      <w:proofErr w:type="spellStart"/>
+    </w:p>
+    <w:p>
+      <w:pPr>
+        <w:pStyle w:val="ListParagraph"/>
+      </w:pPr>
       <w:r>
-        <w:t>github.com</w:t>
+        <w:t>https://github.com/y-pan/greedybird</w:t>
       </w:r>
-      <w:proofErr w:type="spellEnd"/>
-      <w:r>
-        <w:t>/y-pan/</w:t>
-      </w:r>
-      <w:proofErr w:type="spellStart"/>
-      <w:r>
-        <w:t>greedybird</w:t>
-      </w:r>
-      <w:proofErr w:type="spellEnd"/>
     </w:p>
     <w:p>
       <w:pPr>
@@ -1864,7 +1794,7 @@
           <w:numId w:val="2"/>
         </w:numPr>
       </w:pPr>
-      <w:bookmarkStart w:id="2" w:name="_Toc434787528"/>
+      <w:bookmarkStart w:id="2" w:name="_Toc435129664"/>
       <w:r>
         <w:t>Game Overview</w:t>
       </w:r>
@@ -1894,7 +1824,7 @@
           <w:numId w:val="2"/>
         </w:numPr>
       </w:pPr>
-      <w:bookmarkStart w:id="3" w:name="_Toc434787529"/>
+      <w:bookmarkStart w:id="3" w:name="_Toc435129665"/>
       <w:r>
         <w:t>Game Play Mechanics</w:t>
       </w:r>
@@ -1925,7 +1855,7 @@
           <w:numId w:val="2"/>
         </w:numPr>
       </w:pPr>
-      <w:bookmarkStart w:id="4" w:name="_Toc434787530"/>
+      <w:bookmarkStart w:id="4" w:name="_Toc435129666"/>
       <w:r>
         <w:t>Controls</w:t>
       </w:r>
@@ -1956,7 +1886,7 @@
           <w:numId w:val="2"/>
         </w:numPr>
       </w:pPr>
-      <w:bookmarkStart w:id="5" w:name="_Toc434787531"/>
+      <w:bookmarkStart w:id="5" w:name="_Toc435129667"/>
       <w:r>
         <w:t>Detailed Game Description</w:t>
       </w:r>
@@ -2012,7 +1942,7 @@
           <w:numId w:val="2"/>
         </w:numPr>
       </w:pPr>
-      <w:bookmarkStart w:id="6" w:name="_Toc434787532"/>
+      <w:bookmarkStart w:id="6" w:name="_Toc435129668"/>
       <w:r>
         <w:t>Interface</w:t>
       </w:r>
@@ -2029,7 +1959,7 @@
           <w:lang w:eastAsia="zh-CN"/>
         </w:rPr>
         <w:drawing>
-          <wp:anchor distT="0" distB="0" distL="114300" distR="114300" simplePos="0" relativeHeight="251665408" behindDoc="0" locked="0" layoutInCell="1" allowOverlap="1" wp14:anchorId="484B7AD8" wp14:editId="12B489B6">
+          <wp:anchor distT="0" distB="0" distL="114300" distR="114300" simplePos="0" relativeHeight="251653120" behindDoc="0" locked="0" layoutInCell="1" allowOverlap="1" wp14:anchorId="484B7AD8" wp14:editId="12B489B6">
             <wp:simplePos x="0" y="0"/>
             <wp:positionH relativeFrom="column">
               <wp:posOffset>1491175</wp:posOffset>
@@ -2102,18 +2032,18 @@
         </w:rPr>
         <w:lastRenderedPageBreak/>
         <w:drawing>
-          <wp:anchor distT="0" distB="0" distL="114300" distR="114300" simplePos="0" relativeHeight="251697152" behindDoc="0" locked="0" layoutInCell="1" allowOverlap="1" wp14:anchorId="499829D8" wp14:editId="6D8A2399">
+          <wp:anchor distT="0" distB="0" distL="114300" distR="114300" simplePos="0" relativeHeight="251717632" behindDoc="0" locked="0" layoutInCell="1" allowOverlap="1" wp14:anchorId="10FD6E11" wp14:editId="657442A6">
             <wp:simplePos x="0" y="0"/>
             <wp:positionH relativeFrom="column">
-              <wp:posOffset>1547445</wp:posOffset>
+              <wp:posOffset>1587500</wp:posOffset>
             </wp:positionH>
             <wp:positionV relativeFrom="paragraph">
-              <wp:posOffset>112541</wp:posOffset>
+              <wp:posOffset>260350</wp:posOffset>
             </wp:positionV>
-            <wp:extent cx="3313123" cy="2475913"/>
-            <wp:effectExtent l="0" t="0" r="1905" b="635"/>
+            <wp:extent cx="3003550" cy="2247900"/>
+            <wp:effectExtent l="0" t="0" r="6350" b="0"/>
             <wp:wrapNone/>
-            <wp:docPr id="18" name="Picture 18"/>
+            <wp:docPr id="20" name="Picture 20"/>
             <wp:cNvGraphicFramePr>
               <a:graphicFrameLocks xmlns:a="http://schemas.openxmlformats.org/drawingml/2006/main" noChangeAspect="1"/>
             </wp:cNvGraphicFramePr>
@@ -2126,13 +2056,13 @@
                   </pic:nvPicPr>
                   <pic:blipFill rotWithShape="1">
                     <a:blip r:embed="rId14"/>
-                    <a:srcRect l="17870" t="11782" r="26382" b="14135"/>
+                    <a:srcRect l="24786" t="11776" r="24680" b="20987"/>
                     <a:stretch/>
                   </pic:blipFill>
                   <pic:spPr bwMode="auto">
                     <a:xfrm>
                       <a:off x="0" y="0"/>
-                      <a:ext cx="3316137" cy="2478166"/>
+                      <a:ext cx="3003550" cy="2247900"/>
                     </a:xfrm>
                     <a:prstGeom prst="rect">
                       <a:avLst/>
@@ -2173,18 +2103,18 @@
           <w:lang w:eastAsia="zh-CN"/>
         </w:rPr>
         <w:drawing>
-          <wp:anchor distT="0" distB="0" distL="114300" distR="114300" simplePos="0" relativeHeight="251725824" behindDoc="0" locked="0" layoutInCell="1" allowOverlap="1" wp14:anchorId="4D248297" wp14:editId="0CB2B8F8">
+          <wp:anchor distT="0" distB="0" distL="114300" distR="114300" simplePos="0" relativeHeight="251722752" behindDoc="0" locked="0" layoutInCell="1" allowOverlap="1" wp14:anchorId="3CF201AB" wp14:editId="2B36CFEB">
             <wp:simplePos x="0" y="0"/>
             <wp:positionH relativeFrom="column">
-              <wp:posOffset>1553747</wp:posOffset>
+              <wp:posOffset>1600200</wp:posOffset>
             </wp:positionH>
             <wp:positionV relativeFrom="paragraph">
-              <wp:posOffset>252877</wp:posOffset>
+              <wp:posOffset>88265</wp:posOffset>
             </wp:positionV>
-            <wp:extent cx="3284806" cy="2461846"/>
+            <wp:extent cx="2997200" cy="2254250"/>
             <wp:effectExtent l="0" t="0" r="0" b="0"/>
             <wp:wrapNone/>
-            <wp:docPr id="44" name="Picture 44"/>
+            <wp:docPr id="30" name="Picture 30"/>
             <wp:cNvGraphicFramePr>
               <a:graphicFrameLocks xmlns:a="http://schemas.openxmlformats.org/drawingml/2006/main" noChangeAspect="1"/>
             </wp:cNvGraphicFramePr>
@@ -2197,13 +2127,13 @@
                   </pic:nvPicPr>
                   <pic:blipFill rotWithShape="1">
                     <a:blip r:embed="rId15"/>
-                    <a:srcRect l="17870" t="11782" r="26861" b="14572"/>
+                    <a:srcRect l="24786" t="11586" r="24786" b="20988"/>
                     <a:stretch/>
                   </pic:blipFill>
                   <pic:spPr bwMode="auto">
                     <a:xfrm>
                       <a:off x="0" y="0"/>
-                      <a:ext cx="3284806" cy="2461846"/>
+                      <a:ext cx="2997200" cy="2254250"/>
                     </a:xfrm>
                     <a:prstGeom prst="rect">
                       <a:avLst/>
@@ -2344,27 +2274,17 @@
           <w:numId w:val="2"/>
         </w:numPr>
       </w:pPr>
-      <w:bookmarkStart w:id="7" w:name="_Toc434787533"/>
+      <w:bookmarkStart w:id="7" w:name="_Toc435129669"/>
       <w:r>
         <w:lastRenderedPageBreak/>
         <w:t>Screen Descriptions</w:t>
       </w:r>
       <w:bookmarkEnd w:id="7"/>
     </w:p>
+    <w:p/>
     <w:p>
       <w:pPr>
         <w:pStyle w:val="ListParagraph"/>
-        <w:rPr>
-          <w:b/>
-          <w:sz w:val="24"/>
-          <w:szCs w:val="24"/>
-        </w:rPr>
-      </w:pPr>
-    </w:p>
-    <w:p>
-      <w:pPr>
-        <w:pStyle w:val="ListParagraph"/>
-        <w:jc w:val="center"/>
         <w:rPr>
           <w:b/>
           <w:sz w:val="24"/>
@@ -2379,16 +2299,328 @@
         <mc:AlternateContent>
           <mc:Choice Requires="wps">
             <w:drawing>
-              <wp:anchor distT="0" distB="0" distL="114300" distR="114300" simplePos="0" relativeHeight="251633664" behindDoc="0" locked="0" layoutInCell="1" allowOverlap="1" wp14:anchorId="5788647D" wp14:editId="2683E9DA">
+              <wp:anchor distT="0" distB="0" distL="114300" distR="114300" simplePos="0" relativeHeight="251688960" behindDoc="0" locked="0" layoutInCell="1" allowOverlap="1" wp14:anchorId="4261BDFE" wp14:editId="3AC28E65">
                 <wp:simplePos x="0" y="0"/>
                 <wp:positionH relativeFrom="column">
-                  <wp:posOffset>288388</wp:posOffset>
+                  <wp:posOffset>742950</wp:posOffset>
                 </wp:positionH>
                 <wp:positionV relativeFrom="paragraph">
-                  <wp:posOffset>4689</wp:posOffset>
+                  <wp:posOffset>215265</wp:posOffset>
+                </wp:positionV>
+                <wp:extent cx="1202690" cy="304800"/>
+                <wp:effectExtent l="0" t="0" r="626110" b="571500"/>
+                <wp:wrapNone/>
+                <wp:docPr id="14" name="Line Callout 1 14"/>
+                <wp:cNvGraphicFramePr/>
+                <a:graphic xmlns:a="http://schemas.openxmlformats.org/drawingml/2006/main">
+                  <a:graphicData uri="http://schemas.microsoft.com/office/word/2010/wordprocessingShape">
+                    <wps:wsp>
+                      <wps:cNvSpPr/>
+                      <wps:spPr>
+                        <a:xfrm>
+                          <a:off x="0" y="0"/>
+                          <a:ext cx="1202690" cy="304800"/>
+                        </a:xfrm>
+                        <a:prstGeom prst="borderCallout1">
+                          <a:avLst>
+                            <a:gd name="adj1" fmla="val 41478"/>
+                            <a:gd name="adj2" fmla="val 100824"/>
+                            <a:gd name="adj3" fmla="val 276148"/>
+                            <a:gd name="adj4" fmla="val 149666"/>
+                          </a:avLst>
+                        </a:prstGeom>
+                      </wps:spPr>
+                      <wps:style>
+                        <a:lnRef idx="2">
+                          <a:schemeClr val="accent5"/>
+                        </a:lnRef>
+                        <a:fillRef idx="1">
+                          <a:schemeClr val="lt1"/>
+                        </a:fillRef>
+                        <a:effectRef idx="0">
+                          <a:schemeClr val="accent5"/>
+                        </a:effectRef>
+                        <a:fontRef idx="minor">
+                          <a:schemeClr val="dk1"/>
+                        </a:fontRef>
+                      </wps:style>
+                      <wps:txbx>
+                        <w:txbxContent>
+                          <w:p>
+                            <w:pPr>
+                              <w:spacing w:line="240" w:lineRule="auto"/>
+                              <w:rPr>
+                                <w:szCs w:val="24"/>
+                              </w:rPr>
+                            </w:pPr>
+                            <w:r>
+                              <w:rPr>
+                                <w:b/>
+                                <w:szCs w:val="24"/>
+                              </w:rPr>
+                              <w:t>Score</w:t>
+                            </w:r>
+                          </w:p>
+                          <w:p>
+                            <w:pPr>
+                              <w:jc w:val="center"/>
+                            </w:pPr>
+                          </w:p>
+                        </w:txbxContent>
+                      </wps:txbx>
+                      <wps:bodyPr rot="0" spcFirstLastPara="0" vertOverflow="overflow" horzOverflow="overflow" vert="horz" wrap="square" lIns="91440" tIns="45720" rIns="91440" bIns="45720" numCol="1" spcCol="0" rtlCol="0" fromWordArt="0" anchor="ctr" anchorCtr="0" forceAA="0" compatLnSpc="1">
+                        <a:prstTxWarp prst="textNoShape">
+                          <a:avLst/>
+                        </a:prstTxWarp>
+                        <a:noAutofit/>
+                      </wps:bodyPr>
+                    </wps:wsp>
+                  </a:graphicData>
+                </a:graphic>
+                <wp14:sizeRelH relativeFrom="margin">
+                  <wp14:pctWidth>0</wp14:pctWidth>
+                </wp14:sizeRelH>
+                <wp14:sizeRelV relativeFrom="margin">
+                  <wp14:pctHeight>0</wp14:pctHeight>
+                </wp14:sizeRelV>
+              </wp:anchor>
+            </w:drawing>
+          </mc:Choice>
+          <mc:Fallback>
+            <w:pict>
+              <v:shapetype w14:anchorId="4261BDFE" id="_x0000_t47" coordsize="21600,21600" o:spt="47" adj="-8280,24300,-1800,4050" path="m@0@1l@2@3nfem,l21600,r,21600l,21600xe">
+                <v:stroke joinstyle="miter"/>
+                <v:formulas>
+                  <v:f eqn="val #0"/>
+                  <v:f eqn="val #1"/>
+                  <v:f eqn="val #2"/>
+                  <v:f eqn="val #3"/>
+                </v:formulas>
+                <v:path arrowok="t" o:extrusionok="f" gradientshapeok="t" o:connecttype="custom" o:connectlocs="@0,@1;10800,0;10800,21600;0,10800;21600,10800"/>
+                <v:handles>
+                  <v:h position="#0,#1"/>
+                  <v:h position="#2,#3"/>
+                </v:handles>
+                <o:callout v:ext="edit" type="oneSegment" on="t"/>
+              </v:shapetype>
+              <v:shape id="Line Callout 1 14" o:spid="_x0000_s1027" type="#_x0000_t47" style="position:absolute;left:0;text-align:left;margin-left:58.5pt;margin-top:16.95pt;width:94.7pt;height:24pt;z-index:251688960;visibility:visible;mso-wrap-style:square;mso-width-percent:0;mso-height-percent:0;mso-wrap-distance-left:9pt;mso-wrap-distance-top:0;mso-wrap-distance-right:9pt;mso-wrap-distance-bottom:0;mso-position-horizontal:absolute;mso-position-horizontal-relative:text;mso-position-vertical:absolute;mso-position-vertical-relative:text;mso-width-percent:0;mso-height-percent:0;mso-width-relative:margin;mso-height-relative:margin;v-text-anchor:middle" o:gfxdata="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" adj="32328,59648,21778,8959" fillcolor="white [3201]" strokecolor="#4bacc6 [3208]" strokeweight="2pt">
+                <v:textbox>
+                  <w:txbxContent>
+                    <w:p>
+                      <w:pPr>
+                        <w:spacing w:line="240" w:lineRule="auto"/>
+                        <w:rPr>
+                          <w:szCs w:val="24"/>
+                        </w:rPr>
+                      </w:pPr>
+                      <w:r>
+                        <w:rPr>
+                          <w:b/>
+                          <w:szCs w:val="24"/>
+                        </w:rPr>
+                        <w:t>Score</w:t>
+                      </w:r>
+                    </w:p>
+                    <w:p>
+                      <w:pPr>
+                        <w:jc w:val="center"/>
+                      </w:pPr>
+                    </w:p>
+                  </w:txbxContent>
+                </v:textbox>
+                <o:callout v:ext="edit" minusx="t" minusy="t"/>
+              </v:shape>
+            </w:pict>
+          </mc:Fallback>
+        </mc:AlternateContent>
+      </w:r>
+      <w:r>
+        <w:rPr>
+          <w:noProof/>
+          <w:lang w:eastAsia="zh-CN"/>
+        </w:rPr>
+        <mc:AlternateContent>
+          <mc:Choice Requires="wps">
+            <w:drawing>
+              <wp:anchor distT="0" distB="0" distL="114300" distR="114300" simplePos="0" relativeHeight="251640832" behindDoc="0" locked="0" layoutInCell="1" allowOverlap="1" wp14:anchorId="5DE26C64" wp14:editId="52650DF8">
+                <wp:simplePos x="0" y="0"/>
+                <wp:positionH relativeFrom="column">
+                  <wp:posOffset>2895600</wp:posOffset>
+                </wp:positionH>
+                <wp:positionV relativeFrom="paragraph">
+                  <wp:posOffset>170815</wp:posOffset>
+                </wp:positionV>
+                <wp:extent cx="1168400" cy="368300"/>
+                <wp:effectExtent l="0" t="0" r="12700" b="755650"/>
+                <wp:wrapNone/>
+                <wp:docPr id="9" name="Line Callout 1 9"/>
+                <wp:cNvGraphicFramePr/>
+                <a:graphic xmlns:a="http://schemas.openxmlformats.org/drawingml/2006/main">
+                  <a:graphicData uri="http://schemas.microsoft.com/office/word/2010/wordprocessingShape">
+                    <wps:wsp>
+                      <wps:cNvSpPr/>
+                      <wps:spPr>
+                        <a:xfrm>
+                          <a:off x="0" y="0"/>
+                          <a:ext cx="1168400" cy="368300"/>
+                        </a:xfrm>
+                        <a:prstGeom prst="borderCallout1">
+                          <a:avLst>
+                            <a:gd name="adj1" fmla="val 105271"/>
+                            <a:gd name="adj2" fmla="val 24738"/>
+                            <a:gd name="adj3" fmla="val 301374"/>
+                            <a:gd name="adj4" fmla="val 36951"/>
+                          </a:avLst>
+                        </a:prstGeom>
+                      </wps:spPr>
+                      <wps:style>
+                        <a:lnRef idx="2">
+                          <a:schemeClr val="accent5"/>
+                        </a:lnRef>
+                        <a:fillRef idx="1">
+                          <a:schemeClr val="lt1"/>
+                        </a:fillRef>
+                        <a:effectRef idx="0">
+                          <a:schemeClr val="accent5"/>
+                        </a:effectRef>
+                        <a:fontRef idx="minor">
+                          <a:schemeClr val="dk1"/>
+                        </a:fontRef>
+                      </wps:style>
+                      <wps:txbx>
+                        <w:txbxContent>
+                          <w:p>
+                            <w:pPr>
+                              <w:spacing w:line="240" w:lineRule="auto"/>
+                              <w:rPr>
+                                <w:szCs w:val="24"/>
+                              </w:rPr>
+                            </w:pPr>
+                            <w:r>
+                              <w:rPr>
+                                <w:b/>
+                                <w:szCs w:val="24"/>
+                              </w:rPr>
+                              <w:t>Coin for score</w:t>
+                            </w:r>
+                          </w:p>
+                          <w:p>
+                            <w:pPr>
+                              <w:jc w:val="center"/>
+                            </w:pPr>
+                          </w:p>
+                        </w:txbxContent>
+                      </wps:txbx>
+                      <wps:bodyPr rot="0" spcFirstLastPara="0" vertOverflow="overflow" horzOverflow="overflow" vert="horz" wrap="square" lIns="91440" tIns="45720" rIns="91440" bIns="45720" numCol="1" spcCol="0" rtlCol="0" fromWordArt="0" anchor="ctr" anchorCtr="0" forceAA="0" compatLnSpc="1">
+                        <a:prstTxWarp prst="textNoShape">
+                          <a:avLst/>
+                        </a:prstTxWarp>
+                        <a:noAutofit/>
+                      </wps:bodyPr>
+                    </wps:wsp>
+                  </a:graphicData>
+                </a:graphic>
+                <wp14:sizeRelH relativeFrom="margin">
+                  <wp14:pctWidth>0</wp14:pctWidth>
+                </wp14:sizeRelH>
+                <wp14:sizeRelV relativeFrom="margin">
+                  <wp14:pctHeight>0</wp14:pctHeight>
+                </wp14:sizeRelV>
+              </wp:anchor>
+            </w:drawing>
+          </mc:Choice>
+          <mc:Fallback>
+            <w:pict>
+              <v:shape w14:anchorId="5DE26C64" id="Line Callout 1 9" o:spid="_x0000_s1028" type="#_x0000_t47" style="position:absolute;left:0;text-align:left;margin-left:228pt;margin-top:13.45pt;width:92pt;height:29pt;z-index:251640832;visibility:visible;mso-wrap-style:square;mso-width-percent:0;mso-height-percent:0;mso-wrap-distance-left:9pt;mso-wrap-distance-top:0;mso-wrap-distance-right:9pt;mso-wrap-distance-bottom:0;mso-position-horizontal:absolute;mso-position-horizontal-relative:text;mso-position-vertical:absolute;mso-position-vertical-relative:text;mso-width-percent:0;mso-height-percent:0;mso-width-relative:margin;mso-height-relative:margin;v-text-anchor:middle" o:gfxdata="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" adj="7981,65097,5343,22739" fillcolor="white [3201]" strokecolor="#4bacc6 [3208]" strokeweight="2pt">
+                <v:textbox>
+                  <w:txbxContent>
+                    <w:p>
+                      <w:pPr>
+                        <w:spacing w:line="240" w:lineRule="auto"/>
+                        <w:rPr>
+                          <w:szCs w:val="24"/>
+                        </w:rPr>
+                      </w:pPr>
+                      <w:r>
+                        <w:rPr>
+                          <w:b/>
+                          <w:szCs w:val="24"/>
+                        </w:rPr>
+                        <w:t>Coin for score</w:t>
+                      </w:r>
+                    </w:p>
+                    <w:p>
+                      <w:pPr>
+                        <w:jc w:val="center"/>
+                      </w:pPr>
+                    </w:p>
+                  </w:txbxContent>
+                </v:textbox>
+                <o:callout v:ext="edit" minusx="t" minusy="t"/>
+              </v:shape>
+            </w:pict>
+          </mc:Fallback>
+        </mc:AlternateContent>
+      </w:r>
+    </w:p>
+    <w:p>
+      <w:pPr>
+        <w:pStyle w:val="ListParagraph"/>
+        <w:rPr>
+          <w:b/>
+          <w:sz w:val="24"/>
+          <w:szCs w:val="24"/>
+        </w:rPr>
+      </w:pPr>
+    </w:p>
+    <w:p>
+      <w:pPr>
+        <w:pStyle w:val="ListParagraph"/>
+        <w:rPr>
+          <w:b/>
+          <w:sz w:val="24"/>
+          <w:szCs w:val="24"/>
+        </w:rPr>
+      </w:pPr>
+    </w:p>
+    <w:p>
+      <w:pPr>
+        <w:pStyle w:val="ListParagraph"/>
+        <w:rPr>
+          <w:b/>
+          <w:sz w:val="24"/>
+          <w:szCs w:val="24"/>
+        </w:rPr>
+      </w:pPr>
+    </w:p>
+    <w:p>
+      <w:pPr>
+        <w:pStyle w:val="ListParagraph"/>
+        <w:jc w:val="center"/>
+        <w:rPr>
+          <w:b/>
+          <w:sz w:val="24"/>
+          <w:szCs w:val="24"/>
+        </w:rPr>
+      </w:pPr>
+      <w:r>
+        <w:rPr>
+          <w:noProof/>
+          <w:lang w:eastAsia="zh-CN"/>
+        </w:rPr>
+        <mc:AlternateContent>
+          <mc:Choice Requires="wps">
+            <w:drawing>
+              <wp:anchor distT="0" distB="0" distL="114300" distR="114300" simplePos="0" relativeHeight="251675648" behindDoc="0" locked="0" layoutInCell="1" allowOverlap="1" wp14:anchorId="10AB06FE" wp14:editId="0C37E610">
+                <wp:simplePos x="0" y="0"/>
+                <wp:positionH relativeFrom="column">
+                  <wp:posOffset>285750</wp:posOffset>
+                </wp:positionH>
+                <wp:positionV relativeFrom="paragraph">
+                  <wp:posOffset>7620</wp:posOffset>
                 </wp:positionV>
                 <wp:extent cx="1116330" cy="476250"/>
-                <wp:effectExtent l="0" t="0" r="312420" b="19050"/>
+                <wp:effectExtent l="0" t="0" r="350520" b="19050"/>
                 <wp:wrapNone/>
                 <wp:docPr id="13" name="Line Callout 1 13"/>
                 <wp:cNvGraphicFramePr/>
@@ -2405,8 +2637,8 @@
                           <a:avLst>
                             <a:gd name="adj1" fmla="val 41478"/>
                             <a:gd name="adj2" fmla="val 100824"/>
-                            <a:gd name="adj3" fmla="val 64511"/>
-                            <a:gd name="adj4" fmla="val 125266"/>
+                            <a:gd name="adj3" fmla="val 59177"/>
+                            <a:gd name="adj4" fmla="val 127542"/>
                           </a:avLst>
                         </a:prstGeom>
                       </wps:spPr>
@@ -2468,22 +2700,7 @@
           </mc:Choice>
           <mc:Fallback>
             <w:pict>
-              <v:shapetype w14:anchorId="5788647D" id="_x0000_t47" coordsize="21600,21600" o:spt="47" adj="-8280,24300,-1800,4050" path="m@0@1l@2@3nfem,l21600,r,21600l,21600xe">
-                <v:stroke joinstyle="miter"/>
-                <v:formulas>
-                  <v:f eqn="val #0"/>
-                  <v:f eqn="val #1"/>
-                  <v:f eqn="val #2"/>
-                  <v:f eqn="val #3"/>
-                </v:formulas>
-                <v:path arrowok="t" o:extrusionok="f" gradientshapeok="t" o:connecttype="custom" o:connectlocs="@0,@1;10800,0;10800,21600;0,10800;21600,10800"/>
-                <v:handles>
-                  <v:h position="#0,#1"/>
-                  <v:h position="#2,#3"/>
-                </v:handles>
-                <o:callout v:ext="edit" type="oneSegment" on="t"/>
-              </v:shapetype>
-              <v:shape id="Line Callout 1 13" o:spid="_x0000_s1027" type="#_x0000_t47" style="position:absolute;left:0;text-align:left;margin-left:22.7pt;margin-top:.35pt;width:87.9pt;height:37.5pt;z-index:251633664;visibility:visible;mso-wrap-style:square;mso-width-percent:0;mso-height-percent:0;mso-wrap-distance-left:9pt;mso-wrap-distance-top:0;mso-wrap-distance-right:9pt;mso-wrap-distance-bottom:0;mso-position-horizontal:absolute;mso-position-horizontal-relative:text;mso-position-vertical:absolute;mso-position-vertical-relative:text;mso-width-percent:0;mso-height-percent:0;mso-width-relative:margin;mso-height-relative:margin;v-text-anchor:middle" o:gfxdata="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" adj="27057,13934,21778,8959" fillcolor="white [3201]" strokecolor="#4bacc6 [3208]" strokeweight="2pt">
+              <v:shape w14:anchorId="10AB06FE" id="Line Callout 1 13" o:spid="_x0000_s1029" type="#_x0000_t47" style="position:absolute;left:0;text-align:left;margin-left:22.5pt;margin-top:.6pt;width:87.9pt;height:37.5pt;z-index:251675648;visibility:visible;mso-wrap-style:square;mso-width-percent:0;mso-height-percent:0;mso-wrap-distance-left:9pt;mso-wrap-distance-top:0;mso-wrap-distance-right:9pt;mso-wrap-distance-bottom:0;mso-position-horizontal:absolute;mso-position-horizontal-relative:text;mso-position-vertical:absolute;mso-position-vertical-relative:text;mso-width-percent:0;mso-height-percent:0;mso-width-relative:margin;mso-height-relative:margin;v-text-anchor:middle" o:gfxdata="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" adj="27549,12782,21778,8959" fillcolor="white [3201]" strokecolor="#4bacc6 [3208]" strokeweight="2pt">
                 <v:textbox>
                   <w:txbxContent>
                     <w:p>
@@ -2520,18 +2737,18 @@
           <w:lang w:eastAsia="zh-CN"/>
         </w:rPr>
         <w:drawing>
-          <wp:anchor distT="0" distB="0" distL="114300" distR="114300" simplePos="0" relativeHeight="251600896" behindDoc="0" locked="0" layoutInCell="1" allowOverlap="1" wp14:anchorId="7177FC94" wp14:editId="2321B09B">
+          <wp:anchor distT="0" distB="0" distL="114300" distR="114300" simplePos="0" relativeHeight="251617280" behindDoc="0" locked="0" layoutInCell="1" allowOverlap="1" wp14:anchorId="5781B898" wp14:editId="269395AF">
             <wp:simplePos x="0" y="0"/>
             <wp:positionH relativeFrom="column">
-              <wp:posOffset>1574849</wp:posOffset>
+              <wp:posOffset>1657350</wp:posOffset>
             </wp:positionH>
             <wp:positionV relativeFrom="paragraph">
-              <wp:posOffset>158750</wp:posOffset>
+              <wp:posOffset>191770</wp:posOffset>
             </wp:positionV>
-            <wp:extent cx="2945130" cy="2200910"/>
-            <wp:effectExtent l="0" t="0" r="7620" b="8890"/>
+            <wp:extent cx="3009900" cy="2260600"/>
+            <wp:effectExtent l="0" t="0" r="0" b="6350"/>
             <wp:wrapNone/>
-            <wp:docPr id="19" name="Picture 19"/>
+            <wp:docPr id="15" name="Picture 15"/>
             <wp:cNvGraphicFramePr>
               <a:graphicFrameLocks xmlns:a="http://schemas.openxmlformats.org/drawingml/2006/main" noChangeAspect="1"/>
             </wp:cNvGraphicFramePr>
@@ -2543,14 +2760,14 @@
                     <pic:cNvPicPr/>
                   </pic:nvPicPr>
                   <pic:blipFill rotWithShape="1">
-                    <a:blip r:embed="rId14"/>
-                    <a:srcRect l="17870" t="11782" r="26382" b="14135"/>
+                    <a:blip r:embed="rId16"/>
+                    <a:srcRect l="24680" t="11586" r="24680" b="20798"/>
                     <a:stretch/>
                   </pic:blipFill>
                   <pic:spPr bwMode="auto">
                     <a:xfrm>
                       <a:off x="0" y="0"/>
-                      <a:ext cx="2945130" cy="2200910"/>
+                      <a:ext cx="3009900" cy="2260600"/>
                     </a:xfrm>
                     <a:prstGeom prst="rect">
                       <a:avLst/>
@@ -2594,18 +2811,18 @@
         <mc:AlternateContent>
           <mc:Choice Requires="wps">
             <w:drawing>
-              <wp:anchor distT="0" distB="0" distL="114300" distR="114300" simplePos="0" relativeHeight="251626496" behindDoc="0" locked="0" layoutInCell="1" allowOverlap="1" wp14:anchorId="3DE44658" wp14:editId="796B7B67">
+              <wp:anchor distT="0" distB="0" distL="114300" distR="114300" simplePos="0" relativeHeight="251652096" behindDoc="0" locked="0" layoutInCell="1" allowOverlap="1" wp14:anchorId="6BE32BFF" wp14:editId="051BB9AB">
                 <wp:simplePos x="0" y="0"/>
                 <wp:positionH relativeFrom="column">
-                  <wp:posOffset>4853354</wp:posOffset>
+                  <wp:posOffset>5016500</wp:posOffset>
                 </wp:positionH>
                 <wp:positionV relativeFrom="paragraph">
-                  <wp:posOffset>36488</wp:posOffset>
+                  <wp:posOffset>212725</wp:posOffset>
                 </wp:positionV>
-                <wp:extent cx="935355" cy="482600"/>
-                <wp:effectExtent l="819150" t="0" r="17145" b="374650"/>
+                <wp:extent cx="1136650" cy="485140"/>
+                <wp:effectExtent l="514350" t="0" r="25400" b="10160"/>
                 <wp:wrapNone/>
-                <wp:docPr id="12" name="Line Callout 1 12"/>
+                <wp:docPr id="10" name="Line Callout 1 10"/>
                 <wp:cNvGraphicFramePr/>
                 <a:graphic xmlns:a="http://schemas.openxmlformats.org/drawingml/2006/main">
                   <a:graphicData uri="http://schemas.microsoft.com/office/word/2010/wordprocessingShape">
@@ -2614,14 +2831,14 @@
                       <wps:spPr>
                         <a:xfrm>
                           <a:off x="0" y="0"/>
-                          <a:ext cx="935355" cy="482600"/>
+                          <a:ext cx="1136650" cy="485140"/>
                         </a:xfrm>
                         <a:prstGeom prst="borderCallout1">
                           <a:avLst>
                             <a:gd name="adj1" fmla="val 24811"/>
                             <a:gd name="adj2" fmla="val -1238"/>
-                            <a:gd name="adj3" fmla="val 172372"/>
-                            <a:gd name="adj4" fmla="val -86687"/>
+                            <a:gd name="adj3" fmla="val 61637"/>
+                            <a:gd name="adj4" fmla="val -43779"/>
                           </a:avLst>
                         </a:prstGeom>
                       </wps:spPr>
@@ -2653,7 +2870,7 @@
                                 <w:b/>
                                 <w:szCs w:val="24"/>
                               </w:rPr>
-                              <w:t>Dragon for enemy</w:t>
+                              <w:t>Heart for health points</w:t>
                             </w:r>
                           </w:p>
                           <w:p>
@@ -2683,7 +2900,7 @@
           </mc:Choice>
           <mc:Fallback>
             <w:pict>
-              <v:shape w14:anchorId="3DE44658" id="Line Callout 1 12" o:spid="_x0000_s1028" type="#_x0000_t47" style="position:absolute;left:0;text-align:left;margin-left:382.15pt;margin-top:2.85pt;width:73.65pt;height:38pt;z-index:251626496;visibility:visible;mso-wrap-style:square;mso-width-percent:0;mso-height-percent:0;mso-wrap-distance-left:9pt;mso-wrap-distance-top:0;mso-wrap-distance-right:9pt;mso-wrap-distance-bottom:0;mso-position-horizontal:absolute;mso-position-horizontal-relative:text;mso-position-vertical:absolute;mso-position-vertical-relative:text;mso-width-percent:0;mso-height-percent:0;mso-width-relative:margin;mso-height-relative:margin;v-text-anchor:middle" o:gfxdata="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" adj="-18724,37232,-267,5359" fillcolor="white [3201]" strokecolor="#4bacc6 [3208]" strokeweight="2pt">
+              <v:shape w14:anchorId="6BE32BFF" id="Line Callout 1 10" o:spid="_x0000_s1030" type="#_x0000_t47" style="position:absolute;left:0;text-align:left;margin-left:395pt;margin-top:16.75pt;width:89.5pt;height:38.2pt;z-index:251652096;visibility:visible;mso-wrap-style:square;mso-width-percent:0;mso-height-percent:0;mso-wrap-distance-left:9pt;mso-wrap-distance-top:0;mso-wrap-distance-right:9pt;mso-wrap-distance-bottom:0;mso-position-horizontal:absolute;mso-position-horizontal-relative:text;mso-position-vertical:absolute;mso-position-vertical-relative:text;mso-width-percent:0;mso-height-percent:0;mso-width-relative:margin;mso-height-relative:margin;v-text-anchor:middle" o:gfxdata="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" adj="-9456,13314,-267,5359" fillcolor="white [3201]" strokecolor="#4bacc6 [3208]" strokeweight="2pt">
                 <v:textbox>
                   <w:txbxContent>
                     <w:p>
@@ -2698,7 +2915,7 @@
                           <w:b/>
                           <w:szCs w:val="24"/>
                         </w:rPr>
-                        <w:t>Dragon for enemy</w:t>
+                        <w:t>Heart for health points</w:t>
                       </w:r>
                     </w:p>
                     <w:p>
@@ -2723,6 +2940,24 @@
           <w:szCs w:val="24"/>
         </w:rPr>
       </w:pPr>
+    </w:p>
+    <w:p>
+      <w:pPr>
+        <w:rPr>
+          <w:b/>
+          <w:sz w:val="24"/>
+          <w:szCs w:val="24"/>
+        </w:rPr>
+      </w:pPr>
+    </w:p>
+    <w:p>
+      <w:pPr>
+        <w:rPr>
+          <w:b/>
+          <w:sz w:val="24"/>
+          <w:szCs w:val="24"/>
+        </w:rPr>
+      </w:pPr>
       <w:r>
         <w:rPr>
           <w:noProof/>
@@ -2731,18 +2966,18 @@
         <mc:AlternateContent>
           <mc:Choice Requires="wps">
             <w:drawing>
-              <wp:anchor distT="0" distB="0" distL="114300" distR="114300" simplePos="0" relativeHeight="251642880" behindDoc="0" locked="0" layoutInCell="1" allowOverlap="1" wp14:anchorId="6498F9FD" wp14:editId="5BBB4EA1">
+              <wp:anchor distT="0" distB="0" distL="114300" distR="114300" simplePos="0" relativeHeight="251668480" behindDoc="0" locked="0" layoutInCell="1" allowOverlap="1" wp14:anchorId="7A2669A8" wp14:editId="2EB04905">
                 <wp:simplePos x="0" y="0"/>
                 <wp:positionH relativeFrom="column">
-                  <wp:posOffset>281354</wp:posOffset>
+                  <wp:posOffset>5124450</wp:posOffset>
                 </wp:positionH>
                 <wp:positionV relativeFrom="paragraph">
-                  <wp:posOffset>68287</wp:posOffset>
+                  <wp:posOffset>211455</wp:posOffset>
                 </wp:positionV>
-                <wp:extent cx="1202690" cy="596900"/>
-                <wp:effectExtent l="0" t="381000" r="1026160" b="12700"/>
+                <wp:extent cx="935355" cy="482600"/>
+                <wp:effectExtent l="647700" t="171450" r="17145" b="12700"/>
                 <wp:wrapNone/>
-                <wp:docPr id="14" name="Line Callout 1 14"/>
+                <wp:docPr id="12" name="Line Callout 1 12"/>
                 <wp:cNvGraphicFramePr/>
                 <a:graphic xmlns:a="http://schemas.openxmlformats.org/drawingml/2006/main">
                   <a:graphicData uri="http://schemas.microsoft.com/office/word/2010/wordprocessingShape">
@@ -2751,14 +2986,14 @@
                       <wps:spPr>
                         <a:xfrm>
                           <a:off x="0" y="0"/>
-                          <a:ext cx="1202690" cy="596900"/>
+                          <a:ext cx="935355" cy="482600"/>
                         </a:xfrm>
                         <a:prstGeom prst="borderCallout1">
                           <a:avLst>
-                            <a:gd name="adj1" fmla="val 41478"/>
-                            <a:gd name="adj2" fmla="val 100824"/>
-                            <a:gd name="adj3" fmla="val -63302"/>
-                            <a:gd name="adj4" fmla="val 182929"/>
+                            <a:gd name="adj1" fmla="val 24811"/>
+                            <a:gd name="adj2" fmla="val -1238"/>
+                            <a:gd name="adj3" fmla="val -35523"/>
+                            <a:gd name="adj4" fmla="val -68357"/>
                           </a:avLst>
                         </a:prstGeom>
                       </wps:spPr>
@@ -2790,7 +3025,14 @@
                                 <w:b/>
                                 <w:szCs w:val="24"/>
                               </w:rPr>
-                              <w:t>Score</w:t>
+                              <w:t>Red dragon</w:t>
+                            </w:r>
+                            <w:r>
+                              <w:rPr>
+                                <w:b/>
+                                <w:szCs w:val="24"/>
+                              </w:rPr>
+                              <w:t xml:space="preserve"> for enemy</w:t>
                             </w:r>
                           </w:p>
                           <w:p>
@@ -2820,7 +3062,7 @@
           </mc:Choice>
           <mc:Fallback>
             <w:pict>
-              <v:shape w14:anchorId="6498F9FD" id="Line Callout 1 14" o:spid="_x0000_s1029" type="#_x0000_t47" style="position:absolute;margin-left:22.15pt;margin-top:5.4pt;width:94.7pt;height:47pt;z-index:251642880;visibility:visible;mso-wrap-style:square;mso-width-percent:0;mso-height-percent:0;mso-wrap-distance-left:9pt;mso-wrap-distance-top:0;mso-wrap-distance-right:9pt;mso-wrap-distance-bottom:0;mso-position-horizontal:absolute;mso-position-horizontal-relative:text;mso-position-vertical:absolute;mso-position-vertical-relative:text;mso-width-percent:0;mso-height-percent:0;mso-width-relative:margin;mso-height-relative:margin;v-text-anchor:middle" o:gfxdata="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" adj="39513,-13673,21778,8959" fillcolor="white [3201]" strokecolor="#4bacc6 [3208]" strokeweight="2pt">
+              <v:shape w14:anchorId="7A2669A8" id="Line Callout 1 12" o:spid="_x0000_s1031" type="#_x0000_t47" style="position:absolute;margin-left:403.5pt;margin-top:16.65pt;width:73.65pt;height:38pt;z-index:251668480;visibility:visible;mso-wrap-style:square;mso-width-percent:0;mso-height-percent:0;mso-wrap-distance-left:9pt;mso-wrap-distance-top:0;mso-wrap-distance-right:9pt;mso-wrap-distance-bottom:0;mso-position-horizontal:absolute;mso-position-horizontal-relative:text;mso-position-vertical:absolute;mso-position-vertical-relative:text;mso-width-percent:0;mso-height-percent:0;mso-width-relative:margin;mso-height-relative:margin;v-text-anchor:middle" o:gfxdata="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" adj="-14765,-7673,-267,5359" fillcolor="white [3201]" strokecolor="#4bacc6 [3208]" strokeweight="2pt">
                 <v:textbox>
                   <w:txbxContent>
                     <w:p>
@@ -2835,7 +3077,14 @@
                           <w:b/>
                           <w:szCs w:val="24"/>
                         </w:rPr>
-                        <w:t>Score</w:t>
+                        <w:t>Red dragon</w:t>
+                      </w:r>
+                      <w:r>
+                        <w:rPr>
+                          <w:b/>
+                          <w:szCs w:val="24"/>
+                        </w:rPr>
+                        <w:t xml:space="preserve"> for enemy</w:t>
                       </w:r>
                     </w:p>
                     <w:p>
@@ -2845,30 +3094,11 @@
                     </w:p>
                   </w:txbxContent>
                 </v:textbox>
-                <o:callout v:ext="edit" minusx="t"/>
               </v:shape>
             </w:pict>
           </mc:Fallback>
         </mc:AlternateContent>
       </w:r>
-    </w:p>
-    <w:p>
-      <w:pPr>
-        <w:rPr>
-          <w:b/>
-          <w:sz w:val="24"/>
-          <w:szCs w:val="24"/>
-        </w:rPr>
-      </w:pPr>
-    </w:p>
-    <w:p>
-      <w:pPr>
-        <w:rPr>
-          <w:b/>
-          <w:sz w:val="24"/>
-          <w:szCs w:val="24"/>
-        </w:rPr>
-      </w:pPr>
       <w:r>
         <w:rPr>
           <w:noProof/>
@@ -2877,16 +3107,16 @@
         <mc:AlternateContent>
           <mc:Choice Requires="wps">
             <w:drawing>
-              <wp:anchor distT="0" distB="0" distL="114300" distR="114300" simplePos="0" relativeHeight="251608064" behindDoc="0" locked="0" layoutInCell="1" allowOverlap="1" wp14:anchorId="43DA610C" wp14:editId="2BC9E094">
+              <wp:anchor distT="0" distB="0" distL="114300" distR="114300" simplePos="0" relativeHeight="251624448" behindDoc="0" locked="0" layoutInCell="1" allowOverlap="1" wp14:anchorId="680EB585" wp14:editId="17568E8E">
                 <wp:simplePos x="0" y="0"/>
                 <wp:positionH relativeFrom="column">
-                  <wp:posOffset>274320</wp:posOffset>
+                  <wp:posOffset>273050</wp:posOffset>
                 </wp:positionH>
                 <wp:positionV relativeFrom="paragraph">
-                  <wp:posOffset>82648</wp:posOffset>
+                  <wp:posOffset>85090</wp:posOffset>
                 </wp:positionV>
                 <wp:extent cx="1200150" cy="476250"/>
-                <wp:effectExtent l="0" t="114300" r="495300" b="19050"/>
+                <wp:effectExtent l="0" t="19050" r="495300" b="19050"/>
                 <wp:wrapNone/>
                 <wp:docPr id="8" name="Line Callout 1 8"/>
                 <wp:cNvGraphicFramePr/>
@@ -2903,8 +3133,8 @@
                           <a:avLst>
                             <a:gd name="adj1" fmla="val 41478"/>
                             <a:gd name="adj2" fmla="val 100824"/>
-                            <a:gd name="adj3" fmla="val -20432"/>
-                            <a:gd name="adj4" fmla="val 139629"/>
+                            <a:gd name="adj3" fmla="val -3099"/>
+                            <a:gd name="adj4" fmla="val 139100"/>
                           </a:avLst>
                         </a:prstGeom>
                       </wps:spPr>
@@ -2966,7 +3196,7 @@
           </mc:Choice>
           <mc:Fallback>
             <w:pict>
-              <v:shape w14:anchorId="43DA610C" id="Line Callout 1 8" o:spid="_x0000_s1030" type="#_x0000_t47" style="position:absolute;margin-left:21.6pt;margin-top:6.5pt;width:94.5pt;height:37.5pt;z-index:251608064;visibility:visible;mso-wrap-style:square;mso-width-percent:0;mso-height-percent:0;mso-wrap-distance-left:9pt;mso-wrap-distance-top:0;mso-wrap-distance-right:9pt;mso-wrap-distance-bottom:0;mso-position-horizontal:absolute;mso-position-horizontal-relative:text;mso-position-vertical:absolute;mso-position-vertical-relative:text;mso-width-percent:0;mso-height-percent:0;mso-width-relative:margin;mso-height-relative:margin;v-text-anchor:middle" o:gfxdata="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" adj="30160,-4413,21778,8959" fillcolor="white [3201]" strokecolor="#4bacc6 [3208]" strokeweight="2pt">
+              <v:shape w14:anchorId="680EB585" id="Line Callout 1 8" o:spid="_x0000_s1032" type="#_x0000_t47" style="position:absolute;margin-left:21.5pt;margin-top:6.7pt;width:94.5pt;height:37.5pt;z-index:251624448;visibility:visible;mso-wrap-style:square;mso-width-percent:0;mso-height-percent:0;mso-wrap-distance-left:9pt;mso-wrap-distance-top:0;mso-wrap-distance-right:9pt;mso-wrap-distance-bottom:0;mso-position-horizontal:absolute;mso-position-horizontal-relative:text;mso-position-vertical:absolute;mso-position-vertical-relative:text;mso-width-percent:0;mso-height-percent:0;mso-width-relative:margin;mso-height-relative:margin;v-text-anchor:middle" o:gfxdata="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" adj="30046,-669,21778,8959" fillcolor="white [3201]" strokecolor="#4bacc6 [3208]" strokeweight="2pt">
                 <v:textbox>
                   <w:txbxContent>
                     <w:p>
@@ -3006,6 +3236,24 @@
           <w:szCs w:val="24"/>
         </w:rPr>
       </w:pPr>
+    </w:p>
+    <w:p>
+      <w:pPr>
+        <w:rPr>
+          <w:b/>
+          <w:sz w:val="24"/>
+          <w:szCs w:val="24"/>
+        </w:rPr>
+      </w:pPr>
+    </w:p>
+    <w:p>
+      <w:pPr>
+        <w:rPr>
+          <w:b/>
+          <w:sz w:val="24"/>
+          <w:szCs w:val="24"/>
+        </w:rPr>
+      </w:pPr>
       <w:r>
         <w:rPr>
           <w:noProof/>
@@ -3014,18 +3262,18 @@
         <mc:AlternateContent>
           <mc:Choice Requires="wps">
             <w:drawing>
-              <wp:anchor distT="0" distB="0" distL="114300" distR="114300" simplePos="0" relativeHeight="251615232" behindDoc="0" locked="0" layoutInCell="1" allowOverlap="1" wp14:anchorId="7AB951B9" wp14:editId="32811CBF">
+              <wp:anchor distT="0" distB="0" distL="114300" distR="114300" simplePos="0" relativeHeight="251707392" behindDoc="0" locked="0" layoutInCell="1" allowOverlap="1" wp14:anchorId="74DA323E" wp14:editId="71C67626">
                 <wp:simplePos x="0" y="0"/>
                 <wp:positionH relativeFrom="column">
-                  <wp:posOffset>260252</wp:posOffset>
+                  <wp:posOffset>2774950</wp:posOffset>
                 </wp:positionH>
                 <wp:positionV relativeFrom="paragraph">
-                  <wp:posOffset>290293</wp:posOffset>
+                  <wp:posOffset>268605</wp:posOffset>
                 </wp:positionV>
-                <wp:extent cx="1214755" cy="647700"/>
-                <wp:effectExtent l="0" t="38100" r="1223645" b="19050"/>
+                <wp:extent cx="1301750" cy="482600"/>
+                <wp:effectExtent l="0" t="1600200" r="12700" b="12700"/>
                 <wp:wrapNone/>
-                <wp:docPr id="9" name="Line Callout 1 9"/>
+                <wp:docPr id="17" name="Line Callout 1 17"/>
                 <wp:cNvGraphicFramePr/>
                 <a:graphic xmlns:a="http://schemas.openxmlformats.org/drawingml/2006/main">
                   <a:graphicData uri="http://schemas.microsoft.com/office/word/2010/wordprocessingShape">
@@ -3034,14 +3282,14 @@
                       <wps:spPr>
                         <a:xfrm>
                           <a:off x="0" y="0"/>
-                          <a:ext cx="1214755" cy="647700"/>
+                          <a:ext cx="1301750" cy="482600"/>
                         </a:xfrm>
                         <a:prstGeom prst="borderCallout1">
                           <a:avLst>
-                            <a:gd name="adj1" fmla="val 41478"/>
-                            <a:gd name="adj2" fmla="val 100824"/>
-                            <a:gd name="adj3" fmla="val -3799"/>
-                            <a:gd name="adj4" fmla="val 197277"/>
+                            <a:gd name="adj1" fmla="val -8084"/>
+                            <a:gd name="adj2" fmla="val 56467"/>
+                            <a:gd name="adj3" fmla="val -335523"/>
+                            <a:gd name="adj4" fmla="val 5642"/>
                           </a:avLst>
                         </a:prstGeom>
                       </wps:spPr>
@@ -3073,7 +3321,21 @@
                                 <w:b/>
                                 <w:szCs w:val="24"/>
                               </w:rPr>
-                              <w:t>Coin for score</w:t>
+                              <w:t>Black</w:t>
+                            </w:r>
+                            <w:r>
+                              <w:rPr>
+                                <w:b/>
+                                <w:szCs w:val="24"/>
+                              </w:rPr>
+                              <w:t xml:space="preserve"> dragon</w:t>
+                            </w:r>
+                            <w:r>
+                              <w:rPr>
+                                <w:b/>
+                                <w:szCs w:val="24"/>
+                              </w:rPr>
+                              <w:t xml:space="preserve"> for enemy boss</w:t>
                             </w:r>
                           </w:p>
                           <w:p>
@@ -3103,7 +3365,7 @@
           </mc:Choice>
           <mc:Fallback>
             <w:pict>
-              <v:shape w14:anchorId="7AB951B9" id="Line Callout 1 9" o:spid="_x0000_s1031" type="#_x0000_t47" style="position:absolute;margin-left:20.5pt;margin-top:22.85pt;width:95.65pt;height:51pt;z-index:251615232;visibility:visible;mso-wrap-style:square;mso-width-percent:0;mso-height-percent:0;mso-wrap-distance-left:9pt;mso-wrap-distance-top:0;mso-wrap-distance-right:9pt;mso-wrap-distance-bottom:0;mso-position-horizontal:absolute;mso-position-horizontal-relative:text;mso-position-vertical:absolute;mso-position-vertical-relative:text;mso-width-percent:0;mso-height-percent:0;mso-width-relative:margin;mso-height-relative:margin;v-text-anchor:middle" o:gfxdata="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" adj="42612,-821,21778,8959" fillcolor="white [3201]" strokecolor="#4bacc6 [3208]" strokeweight="2pt">
+              <v:shape w14:anchorId="74DA323E" id="Line Callout 1 17" o:spid="_x0000_s1033" type="#_x0000_t47" style="position:absolute;margin-left:218.5pt;margin-top:21.15pt;width:102.5pt;height:38pt;z-index:251707392;visibility:visible;mso-wrap-style:square;mso-width-percent:0;mso-height-percent:0;mso-wrap-distance-left:9pt;mso-wrap-distance-top:0;mso-wrap-distance-right:9pt;mso-wrap-distance-bottom:0;mso-position-horizontal:absolute;mso-position-horizontal-relative:text;mso-position-vertical:absolute;mso-position-vertical-relative:text;mso-width-percent:0;mso-height-percent:0;mso-width-relative:margin;mso-height-relative:margin;v-text-anchor:middle" o:gfxdata="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" adj="1219,-72473,12197,-1746" fillcolor="white [3201]" strokecolor="#4bacc6 [3208]" strokeweight="2pt">
                 <v:textbox>
                   <w:txbxContent>
                     <w:p>
@@ -3118,144 +3380,21 @@
                           <w:b/>
                           <w:szCs w:val="24"/>
                         </w:rPr>
-                        <w:t>Coin for score</w:t>
+                        <w:t>Black</w:t>
                       </w:r>
-                    </w:p>
-                    <w:p>
-                      <w:pPr>
-                        <w:jc w:val="center"/>
-                      </w:pPr>
-                    </w:p>
-                  </w:txbxContent>
-                </v:textbox>
-                <o:callout v:ext="edit" minusx="t"/>
-              </v:shape>
-            </w:pict>
-          </mc:Fallback>
-        </mc:AlternateContent>
-      </w:r>
-    </w:p>
-    <w:p>
-      <w:pPr>
-        <w:rPr>
-          <w:b/>
-          <w:sz w:val="24"/>
-          <w:szCs w:val="24"/>
-        </w:rPr>
-      </w:pPr>
-      <w:r>
-        <w:rPr>
-          <w:noProof/>
-          <w:lang w:eastAsia="zh-CN"/>
-        </w:rPr>
-        <mc:AlternateContent>
-          <mc:Choice Requires="wps">
-            <w:drawing>
-              <wp:anchor distT="0" distB="0" distL="114300" distR="114300" simplePos="0" relativeHeight="251620352" behindDoc="0" locked="0" layoutInCell="1" allowOverlap="1" wp14:anchorId="23D042AB" wp14:editId="079A4FA0">
-                <wp:simplePos x="0" y="0"/>
-                <wp:positionH relativeFrom="column">
-                  <wp:posOffset>4790049</wp:posOffset>
-                </wp:positionH>
-                <wp:positionV relativeFrom="paragraph">
-                  <wp:posOffset>125144</wp:posOffset>
-                </wp:positionV>
-                <wp:extent cx="1511935" cy="485140"/>
-                <wp:effectExtent l="1238250" t="133350" r="12065" b="10160"/>
-                <wp:wrapNone/>
-                <wp:docPr id="10" name="Line Callout 1 10"/>
-                <wp:cNvGraphicFramePr/>
-                <a:graphic xmlns:a="http://schemas.openxmlformats.org/drawingml/2006/main">
-                  <a:graphicData uri="http://schemas.microsoft.com/office/word/2010/wordprocessingShape">
-                    <wps:wsp>
-                      <wps:cNvSpPr/>
-                      <wps:spPr>
-                        <a:xfrm>
-                          <a:off x="0" y="0"/>
-                          <a:ext cx="1511935" cy="485140"/>
-                        </a:xfrm>
-                        <a:prstGeom prst="borderCallout1">
-                          <a:avLst>
-                            <a:gd name="adj1" fmla="val 24811"/>
-                            <a:gd name="adj2" fmla="val -1238"/>
-                            <a:gd name="adj3" fmla="val -26059"/>
-                            <a:gd name="adj4" fmla="val -81182"/>
-                          </a:avLst>
-                        </a:prstGeom>
-                      </wps:spPr>
-                      <wps:style>
-                        <a:lnRef idx="2">
-                          <a:schemeClr val="accent5"/>
-                        </a:lnRef>
-                        <a:fillRef idx="1">
-                          <a:schemeClr val="lt1"/>
-                        </a:fillRef>
-                        <a:effectRef idx="0">
-                          <a:schemeClr val="accent5"/>
-                        </a:effectRef>
-                        <a:fontRef idx="minor">
-                          <a:schemeClr val="dk1"/>
-                        </a:fontRef>
-                      </wps:style>
-                      <wps:txbx>
-                        <w:txbxContent>
-                          <w:p>
-                            <w:pPr>
-                              <w:spacing w:line="240" w:lineRule="auto"/>
-                              <w:rPr>
-                                <w:szCs w:val="24"/>
-                              </w:rPr>
-                            </w:pPr>
-                            <w:r>
-                              <w:rPr>
-                                <w:b/>
-                                <w:szCs w:val="24"/>
-                              </w:rPr>
-                              <w:t>Heart for health points</w:t>
-                            </w:r>
-                          </w:p>
-                          <w:p>
-                            <w:pPr>
-                              <w:jc w:val="center"/>
-                            </w:pPr>
-                          </w:p>
-                        </w:txbxContent>
-                      </wps:txbx>
-                      <wps:bodyPr rot="0" spcFirstLastPara="0" vertOverflow="overflow" horzOverflow="overflow" vert="horz" wrap="square" lIns="91440" tIns="45720" rIns="91440" bIns="45720" numCol="1" spcCol="0" rtlCol="0" fromWordArt="0" anchor="ctr" anchorCtr="0" forceAA="0" compatLnSpc="1">
-                        <a:prstTxWarp prst="textNoShape">
-                          <a:avLst/>
-                        </a:prstTxWarp>
-                        <a:noAutofit/>
-                      </wps:bodyPr>
-                    </wps:wsp>
-                  </a:graphicData>
-                </a:graphic>
-                <wp14:sizeRelH relativeFrom="margin">
-                  <wp14:pctWidth>0</wp14:pctWidth>
-                </wp14:sizeRelH>
-                <wp14:sizeRelV relativeFrom="margin">
-                  <wp14:pctHeight>0</wp14:pctHeight>
-                </wp14:sizeRelV>
-              </wp:anchor>
-            </w:drawing>
-          </mc:Choice>
-          <mc:Fallback>
-            <w:pict>
-              <v:shape w14:anchorId="23D042AB" id="Line Callout 1 10" o:spid="_x0000_s1032" type="#_x0000_t47" style="position:absolute;margin-left:377.15pt;margin-top:9.85pt;width:119.05pt;height:38.2pt;z-index:251620352;visibility:visible;mso-wrap-style:square;mso-width-percent:0;mso-height-percent:0;mso-wrap-distance-left:9pt;mso-wrap-distance-top:0;mso-wrap-distance-right:9pt;mso-wrap-distance-bottom:0;mso-position-horizontal:absolute;mso-position-horizontal-relative:text;mso-position-vertical:absolute;mso-position-vertical-relative:text;mso-width-percent:0;mso-height-percent:0;mso-width-relative:margin;mso-height-relative:margin;v-text-anchor:middle" o:gfxdata="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" adj="-17535,-5629,-267,5359" fillcolor="white [3201]" strokecolor="#4bacc6 [3208]" strokeweight="2pt">
-                <v:textbox>
-                  <w:txbxContent>
-                    <w:p>
-                      <w:pPr>
-                        <w:spacing w:line="240" w:lineRule="auto"/>
-                        <w:rPr>
-                          <w:szCs w:val="24"/>
-                        </w:rPr>
-                      </w:pPr>
                       <w:r>
                         <w:rPr>
                           <w:b/>
                           <w:szCs w:val="24"/>
                         </w:rPr>
-                        <w:t>Heart for health points</w:t>
+                        <w:t xml:space="preserve"> dragon</w:t>
+                      </w:r>
+                      <w:r>
+                        <w:rPr>
+                          <w:b/>
+                          <w:szCs w:val="24"/>
+                        </w:rPr>
+                        <w:t xml:space="preserve"> for enemy boss</w:t>
                       </w:r>
                     </w:p>
                     <w:p>
@@ -3291,13 +3430,31 @@
     </w:p>
     <w:p>
       <w:pPr>
+        <w:rPr>
+          <w:b/>
+          <w:sz w:val="24"/>
+          <w:szCs w:val="24"/>
+        </w:rPr>
+      </w:pPr>
+    </w:p>
+    <w:p>
+      <w:pPr>
+        <w:rPr>
+          <w:b/>
+          <w:sz w:val="24"/>
+          <w:szCs w:val="24"/>
+        </w:rPr>
+      </w:pPr>
+    </w:p>
+    <w:p>
+      <w:pPr>
         <w:pStyle w:val="Heading1"/>
         <w:numPr>
           <w:ilvl w:val="0"/>
           <w:numId w:val="2"/>
         </w:numPr>
       </w:pPr>
-      <w:bookmarkStart w:id="8" w:name="_Toc434787534"/>
+      <w:bookmarkStart w:id="8" w:name="_Toc435129670"/>
       <w:r>
         <w:t>Characters / Vehicles</w:t>
       </w:r>
@@ -3314,6 +3471,12 @@
           <w:sz w:val="24"/>
         </w:rPr>
         <w:t>Player controls the bird which cannot attack enemies, but has to avoid touch them. Dragons are enemies can hurt bird. The longer the dragon touches the bird, the more health points of the bird will be reduced.</w:t>
+      </w:r>
+      <w:r>
+        <w:rPr>
+          <w:sz w:val="24"/>
+        </w:rPr>
+        <w:t xml:space="preserve"> Black Dragon is the boss enemy.</w:t>
       </w:r>
     </w:p>
     <w:p>
@@ -3331,14 +3494,29 @@
     </w:p>
     <w:p>
       <w:pPr>
+        <w:rPr>
+          <w:sz w:val="24"/>
+        </w:rPr>
+      </w:pPr>
+    </w:p>
+    <w:p>
+      <w:pPr>
+        <w:rPr>
+          <w:sz w:val="24"/>
+        </w:rPr>
+      </w:pPr>
+    </w:p>
+    <w:p>
+      <w:pPr>
         <w:pStyle w:val="Heading1"/>
         <w:numPr>
           <w:ilvl w:val="0"/>
           <w:numId w:val="2"/>
         </w:numPr>
       </w:pPr>
-      <w:bookmarkStart w:id="9" w:name="_Toc434787535"/>
+      <w:bookmarkStart w:id="9" w:name="_Toc435129671"/>
       <w:r>
+        <w:lastRenderedPageBreak/>
         <w:t>Scoring</w:t>
       </w:r>
       <w:bookmarkEnd w:id="9"/>
@@ -3377,7 +3555,7 @@
           <w:numId w:val="2"/>
         </w:numPr>
       </w:pPr>
-      <w:bookmarkStart w:id="10" w:name="_Toc434787536"/>
+      <w:bookmarkStart w:id="10" w:name="_Toc435129672"/>
       <w:r>
         <w:t>Sound Index</w:t>
       </w:r>
@@ -3467,7 +3645,6 @@
               </w:rPr>
               <w:t xml:space="preserve">1. </w:t>
             </w:r>
-            <w:proofErr w:type="spellStart"/>
             <w:r>
               <w:rPr>
                 <w:sz w:val="24"/>
@@ -3475,7 +3652,6 @@
               </w:rPr>
               <w:t>digital_downtown.mp3</w:t>
             </w:r>
-            <w:proofErr w:type="spellEnd"/>
           </w:p>
         </w:tc>
         <w:tc>
@@ -3522,7 +3698,6 @@
               </w:rPr>
               <w:t xml:space="preserve">2. </w:t>
             </w:r>
-            <w:proofErr w:type="spellStart"/>
             <w:r>
               <w:rPr>
                 <w:sz w:val="24"/>
@@ -3530,7 +3705,6 @@
               </w:rPr>
               <w:t>bird_hurt.mp3</w:t>
             </w:r>
-            <w:proofErr w:type="spellEnd"/>
           </w:p>
         </w:tc>
         <w:tc>
@@ -3577,7 +3751,6 @@
               </w:rPr>
               <w:t xml:space="preserve">3. </w:t>
             </w:r>
-            <w:proofErr w:type="spellStart"/>
             <w:r>
               <w:rPr>
                 <w:sz w:val="24"/>
@@ -3585,7 +3758,6 @@
               </w:rPr>
               <w:t>bird_scream.mp3</w:t>
             </w:r>
-            <w:proofErr w:type="spellEnd"/>
           </w:p>
         </w:tc>
         <w:tc>
@@ -3632,7 +3804,6 @@
               </w:rPr>
               <w:t xml:space="preserve">4. </w:t>
             </w:r>
-            <w:proofErr w:type="spellStart"/>
             <w:r>
               <w:rPr>
                 <w:sz w:val="24"/>
@@ -3640,7 +3811,6 @@
               </w:rPr>
               <w:t>coins_falldown.wav</w:t>
             </w:r>
-            <w:proofErr w:type="spellEnd"/>
           </w:p>
         </w:tc>
         <w:tc>
@@ -3687,7 +3857,6 @@
               </w:rPr>
               <w:t xml:space="preserve">5. </w:t>
             </w:r>
-            <w:proofErr w:type="spellStart"/>
             <w:r>
               <w:rPr>
                 <w:sz w:val="24"/>
@@ -3695,7 +3864,6 @@
               </w:rPr>
               <w:t>dragon_roar.mp3</w:t>
             </w:r>
-            <w:proofErr w:type="spellEnd"/>
           </w:p>
         </w:tc>
         <w:tc>
@@ -3742,7 +3910,6 @@
               </w:rPr>
               <w:t xml:space="preserve">6. </w:t>
             </w:r>
-            <w:proofErr w:type="spellStart"/>
             <w:r>
               <w:rPr>
                 <w:sz w:val="24"/>
@@ -3750,7 +3917,6 @@
               </w:rPr>
               <w:t>powerUp.mp3</w:t>
             </w:r>
-            <w:proofErr w:type="spellEnd"/>
           </w:p>
         </w:tc>
         <w:tc>
@@ -3789,15 +3955,34 @@
     </w:p>
     <w:p>
       <w:pPr>
+        <w:pStyle w:val="ListParagraph"/>
+        <w:rPr>
+          <w:b/>
+          <w:sz w:val="24"/>
+          <w:szCs w:val="24"/>
+        </w:rPr>
+      </w:pPr>
+    </w:p>
+    <w:p>
+      <w:pPr>
+        <w:pStyle w:val="ListParagraph"/>
+        <w:rPr>
+          <w:b/>
+          <w:sz w:val="24"/>
+          <w:szCs w:val="24"/>
+        </w:rPr>
+      </w:pPr>
+    </w:p>
+    <w:p>
+      <w:pPr>
         <w:pStyle w:val="Heading1"/>
         <w:numPr>
           <w:ilvl w:val="0"/>
           <w:numId w:val="2"/>
         </w:numPr>
       </w:pPr>
-      <w:bookmarkStart w:id="11" w:name="_Toc434787537"/>
+      <w:bookmarkStart w:id="11" w:name="_Toc435129673"/>
       <w:r>
-        <w:lastRenderedPageBreak/>
         <w:t>Art / Multimedia Index</w:t>
       </w:r>
       <w:bookmarkEnd w:id="11"/>
@@ -3959,7 +4144,7 @@
                           </pic:cNvPicPr>
                         </pic:nvPicPr>
                         <pic:blipFill>
-                          <a:blip r:embed="rId16" cstate="print">
+                          <a:blip r:embed="rId17" cstate="print">
                             <a:extLst>
                               <a:ext uri="{28A0092B-C50C-407E-A947-70E740481C1C}">
                                 <a14:useLocalDpi xmlns:a14="http://schemas.microsoft.com/office/drawing/2010/main" val="0"/>
@@ -4061,84 +4246,13 @@
                 <w:lang w:eastAsia="zh-CN"/>
               </w:rPr>
               <w:drawing>
-                <wp:anchor distT="0" distB="0" distL="114300" distR="114300" simplePos="0" relativeHeight="251706368" behindDoc="0" locked="0" layoutInCell="1" allowOverlap="1" wp14:anchorId="1A22A4D7" wp14:editId="3E1A8607">
+                <wp:anchor distT="0" distB="0" distL="114300" distR="114300" simplePos="0" relativeHeight="251703296" behindDoc="0" locked="0" layoutInCell="1" allowOverlap="1" wp14:anchorId="4826D60E" wp14:editId="14EEB905">
                   <wp:simplePos x="0" y="0"/>
                   <wp:positionH relativeFrom="column">
-                    <wp:posOffset>185420</wp:posOffset>
+                    <wp:posOffset>2298700</wp:posOffset>
                   </wp:positionH>
                   <wp:positionV relativeFrom="paragraph">
-                    <wp:posOffset>38735</wp:posOffset>
-                  </wp:positionV>
-                  <wp:extent cx="1907540" cy="635635"/>
-                  <wp:effectExtent l="0" t="0" r="0" b="0"/>
-                  <wp:wrapNone/>
-                  <wp:docPr id="23" name="Picture 23" descr="s:\Documents\My Web Sites\GreedyBird\GreedyBird\Assets\images\startButton.png"/>
-                  <wp:cNvGraphicFramePr>
-                    <a:graphicFrameLocks xmlns:a="http://schemas.openxmlformats.org/drawingml/2006/main" noChangeAspect="1"/>
-                  </wp:cNvGraphicFramePr>
-                  <a:graphic xmlns:a="http://schemas.openxmlformats.org/drawingml/2006/main">
-                    <a:graphicData uri="http://schemas.openxmlformats.org/drawingml/2006/picture">
-                      <pic:pic xmlns:pic="http://schemas.openxmlformats.org/drawingml/2006/picture">
-                        <pic:nvPicPr>
-                          <pic:cNvPr id="0" name="Picture 4" descr="s:\Documents\My Web Sites\GreedyBird\GreedyBird\Assets\images\startButton.png"/>
-                          <pic:cNvPicPr>
-                            <a:picLocks noChangeAspect="1" noChangeArrowheads="1"/>
-                          </pic:cNvPicPr>
-                        </pic:nvPicPr>
-                        <pic:blipFill>
-                          <a:blip r:embed="rId17">
-                            <a:extLst>
-                              <a:ext uri="{28A0092B-C50C-407E-A947-70E740481C1C}">
-                                <a14:useLocalDpi xmlns:a14="http://schemas.microsoft.com/office/drawing/2010/main" val="0"/>
-                              </a:ext>
-                            </a:extLst>
-                          </a:blip>
-                          <a:srcRect/>
-                          <a:stretch>
-                            <a:fillRect/>
-                          </a:stretch>
-                        </pic:blipFill>
-                        <pic:spPr bwMode="auto">
-                          <a:xfrm>
-                            <a:off x="0" y="0"/>
-                            <a:ext cx="1907540" cy="635635"/>
-                          </a:xfrm>
-                          <a:prstGeom prst="rect">
-                            <a:avLst/>
-                          </a:prstGeom>
-                          <a:noFill/>
-                          <a:ln>
-                            <a:noFill/>
-                          </a:ln>
-                        </pic:spPr>
-                      </pic:pic>
-                    </a:graphicData>
-                  </a:graphic>
-                  <wp14:sizeRelH relativeFrom="page">
-                    <wp14:pctWidth>0</wp14:pctWidth>
-                  </wp14:sizeRelH>
-                  <wp14:sizeRelV relativeFrom="page">
-                    <wp14:pctHeight>0</wp14:pctHeight>
-                  </wp14:sizeRelV>
-                </wp:anchor>
-              </w:drawing>
-            </w:r>
-            <w:r>
-              <w:rPr>
-                <w:b/>
-                <w:noProof/>
-                <w:sz w:val="24"/>
-                <w:szCs w:val="24"/>
-                <w:lang w:eastAsia="zh-CN"/>
-              </w:rPr>
-              <w:drawing>
-                <wp:anchor distT="0" distB="0" distL="114300" distR="114300" simplePos="0" relativeHeight="251702272" behindDoc="0" locked="0" layoutInCell="1" allowOverlap="1" wp14:anchorId="685EFD29" wp14:editId="1F22F586">
-                  <wp:simplePos x="0" y="0"/>
-                  <wp:positionH relativeFrom="column">
-                    <wp:posOffset>2439035</wp:posOffset>
-                  </wp:positionH>
-                  <wp:positionV relativeFrom="paragraph">
-                    <wp:posOffset>39370</wp:posOffset>
+                    <wp:posOffset>339090</wp:posOffset>
                   </wp:positionV>
                   <wp:extent cx="1907540" cy="635635"/>
                   <wp:effectExtent l="0" t="0" r="0" b="0"/>
@@ -4195,14 +4309,6 @@
               </w:drawing>
             </w:r>
           </w:p>
-        </w:tc>
-      </w:tr>
-      <w:tr>
-        <w:tc>
-          <w:tcPr>
-            <w:tcW w:w="3120" w:type="dxa"/>
-            <w:vAlign w:val="center"/>
-          </w:tcPr>
           <w:p>
             <w:pPr>
               <w:pStyle w:val="ListParagraph"/>
@@ -4210,66 +4316,32 @@
               <w:ind w:left="0"/>
               <w:jc w:val="center"/>
               <w:rPr>
+                <w:b/>
                 <w:sz w:val="24"/>
                 <w:szCs w:val="24"/>
               </w:rPr>
             </w:pPr>
             <w:r>
               <w:rPr>
-                <w:sz w:val="24"/>
-                <w:szCs w:val="24"/>
-              </w:rPr>
-              <w:t xml:space="preserve">3. </w:t>
-            </w:r>
-            <w:proofErr w:type="spellStart"/>
-            <w:r>
-              <w:rPr>
-                <w:sz w:val="24"/>
-                <w:szCs w:val="24"/>
-              </w:rPr>
-              <w:t>redBird</w:t>
-            </w:r>
-            <w:proofErr w:type="spellEnd"/>
-          </w:p>
-        </w:tc>
-        <w:tc>
-          <w:tcPr>
-            <w:tcW w:w="7229" w:type="dxa"/>
-            <w:vAlign w:val="center"/>
-          </w:tcPr>
-          <w:p>
-            <w:pPr>
-              <w:pStyle w:val="ListParagraph"/>
-              <w:spacing w:line="480" w:lineRule="auto"/>
-              <w:ind w:left="0"/>
-              <w:jc w:val="center"/>
-              <w:rPr>
                 <w:b/>
-                <w:sz w:val="24"/>
-                <w:szCs w:val="24"/>
-              </w:rPr>
-            </w:pPr>
-            <w:r>
-              <w:rPr>
-                <w:b/>
                 <w:noProof/>
                 <w:sz w:val="24"/>
                 <w:szCs w:val="24"/>
                 <w:lang w:eastAsia="zh-CN"/>
               </w:rPr>
               <w:drawing>
-                <wp:anchor distT="0" distB="0" distL="114300" distR="114300" simplePos="0" relativeHeight="251708416" behindDoc="0" locked="0" layoutInCell="1" allowOverlap="1" wp14:anchorId="10BAEC9C" wp14:editId="6E13E19A">
+                <wp:anchor distT="0" distB="0" distL="114300" distR="114300" simplePos="0" relativeHeight="251711488" behindDoc="0" locked="0" layoutInCell="1" allowOverlap="1" wp14:anchorId="17A92B4B" wp14:editId="4FEE98A3">
                   <wp:simplePos x="0" y="0"/>
                   <wp:positionH relativeFrom="column">
-                    <wp:posOffset>163195</wp:posOffset>
+                    <wp:posOffset>76835</wp:posOffset>
                   </wp:positionH>
                   <wp:positionV relativeFrom="paragraph">
-                    <wp:posOffset>245745</wp:posOffset>
+                    <wp:posOffset>48895</wp:posOffset>
                   </wp:positionV>
-                  <wp:extent cx="3811270" cy="762000"/>
+                  <wp:extent cx="1907540" cy="635635"/>
                   <wp:effectExtent l="0" t="0" r="0" b="0"/>
                   <wp:wrapNone/>
-                  <wp:docPr id="24" name="Picture 24" descr="s:\Documents\My Web Sites\GreedyBird\GreedyBird\Assets\images\redBird.png"/>
+                  <wp:docPr id="23" name="Picture 23" descr="s:\Documents\My Web Sites\GreedyBird\GreedyBird\Assets\images\startButton.png"/>
                   <wp:cNvGraphicFramePr>
                     <a:graphicFrameLocks xmlns:a="http://schemas.openxmlformats.org/drawingml/2006/main" noChangeAspect="1"/>
                   </wp:cNvGraphicFramePr>
@@ -4277,7 +4349,7 @@
                     <a:graphicData uri="http://schemas.openxmlformats.org/drawingml/2006/picture">
                       <pic:pic xmlns:pic="http://schemas.openxmlformats.org/drawingml/2006/picture">
                         <pic:nvPicPr>
-                          <pic:cNvPr id="0" name="Picture 5" descr="s:\Documents\My Web Sites\GreedyBird\GreedyBird\Assets\images\redBird.png"/>
+                          <pic:cNvPr id="0" name="Picture 4" descr="s:\Documents\My Web Sites\GreedyBird\GreedyBird\Assets\images\startButton.png"/>
                           <pic:cNvPicPr>
                             <a:picLocks noChangeAspect="1" noChangeArrowheads="1"/>
                           </pic:cNvPicPr>
@@ -4298,7 +4370,7 @@
                         <pic:spPr bwMode="auto">
                           <a:xfrm>
                             <a:off x="0" y="0"/>
-                            <a:ext cx="3811270" cy="762000"/>
+                            <a:ext cx="1907540" cy="635635"/>
                           </a:xfrm>
                           <a:prstGeom prst="rect">
                             <a:avLst/>
@@ -4347,6 +4419,19 @@
               </w:rPr>
             </w:pPr>
           </w:p>
+          <w:p>
+            <w:pPr>
+              <w:pStyle w:val="ListParagraph"/>
+              <w:spacing w:line="480" w:lineRule="auto"/>
+              <w:ind w:left="0"/>
+              <w:jc w:val="center"/>
+              <w:rPr>
+                <w:b/>
+                <w:sz w:val="24"/>
+                <w:szCs w:val="24"/>
+              </w:rPr>
+            </w:pPr>
+          </w:p>
         </w:tc>
       </w:tr>
       <w:tr>
@@ -4371,17 +4456,16 @@
                 <w:sz w:val="24"/>
                 <w:szCs w:val="24"/>
               </w:rPr>
-              <w:t xml:space="preserve">4. </w:t>
-            </w:r>
-            <w:proofErr w:type="spellStart"/>
-            <w:r>
-              <w:rPr>
-                <w:sz w:val="24"/>
-                <w:szCs w:val="24"/>
-              </w:rPr>
-              <w:t>redFeather</w:t>
-            </w:r>
-            <w:proofErr w:type="spellEnd"/>
+              <w:lastRenderedPageBreak/>
+              <w:t xml:space="preserve">3. </w:t>
+            </w:r>
+            <w:r>
+              <w:rPr>
+                <w:sz w:val="24"/>
+                <w:szCs w:val="24"/>
+              </w:rPr>
+              <w:t>redBird</w:t>
+            </w:r>
           </w:p>
         </w:tc>
         <w:tc>
@@ -4397,32 +4481,31 @@
               <w:jc w:val="center"/>
               <w:rPr>
                 <w:b/>
+                <w:sz w:val="24"/>
+                <w:szCs w:val="24"/>
+              </w:rPr>
+            </w:pPr>
+            <w:r>
+              <w:rPr>
+                <w:b/>
                 <w:noProof/>
                 <w:sz w:val="24"/>
                 <w:szCs w:val="24"/>
                 <w:lang w:eastAsia="zh-CN"/>
               </w:rPr>
-            </w:pPr>
-            <w:r>
-              <w:rPr>
-                <w:noProof/>
-                <w:sz w:val="24"/>
-                <w:szCs w:val="24"/>
-                <w:lang w:eastAsia="zh-CN"/>
-              </w:rPr>
               <w:drawing>
-                <wp:anchor distT="0" distB="0" distL="114300" distR="114300" simplePos="0" relativeHeight="251710464" behindDoc="0" locked="0" layoutInCell="1" allowOverlap="1" wp14:anchorId="489FA974" wp14:editId="3034A806">
+                <wp:anchor distT="0" distB="0" distL="114300" distR="114300" simplePos="0" relativeHeight="251699200" behindDoc="0" locked="0" layoutInCell="1" allowOverlap="1" wp14:anchorId="7605AC9A" wp14:editId="52BB8DF9">
                   <wp:simplePos x="0" y="0"/>
                   <wp:positionH relativeFrom="column">
-                    <wp:posOffset>1462405</wp:posOffset>
+                    <wp:posOffset>347980</wp:posOffset>
                   </wp:positionH>
                   <wp:positionV relativeFrom="paragraph">
-                    <wp:posOffset>301625</wp:posOffset>
+                    <wp:posOffset>364490</wp:posOffset>
                   </wp:positionV>
-                  <wp:extent cx="1905635" cy="762000"/>
+                  <wp:extent cx="3811270" cy="2286635"/>
                   <wp:effectExtent l="0" t="0" r="0" b="0"/>
                   <wp:wrapNone/>
-                  <wp:docPr id="25" name="Picture 25" descr="s:\Documents\My Web Sites\GreedyBird\GreedyBird\Assets\images\redFeather.png"/>
+                  <wp:docPr id="7" name="Picture 7" descr="s:\Documents\My Web Sites\GreedyBird\GreedyBird\Assets\images\redBird.png"/>
                   <wp:cNvGraphicFramePr>
                     <a:graphicFrameLocks xmlns:a="http://schemas.openxmlformats.org/drawingml/2006/main" noChangeAspect="1"/>
                   </wp:cNvGraphicFramePr>
@@ -4430,7 +4513,7 @@
                     <a:graphicData uri="http://schemas.openxmlformats.org/drawingml/2006/picture">
                       <pic:pic xmlns:pic="http://schemas.openxmlformats.org/drawingml/2006/picture">
                         <pic:nvPicPr>
-                          <pic:cNvPr id="0" name="Picture 6" descr="s:\Documents\My Web Sites\GreedyBird\GreedyBird\Assets\images\redFeather.png"/>
+                          <pic:cNvPr id="0" name="Picture 5" descr="s:\Documents\My Web Sites\GreedyBird\GreedyBird\Assets\images\redBird.png"/>
                           <pic:cNvPicPr>
                             <a:picLocks noChangeAspect="1" noChangeArrowheads="1"/>
                           </pic:cNvPicPr>
@@ -4451,7 +4534,7 @@
                         <pic:spPr bwMode="auto">
                           <a:xfrm>
                             <a:off x="0" y="0"/>
-                            <a:ext cx="1905635" cy="762000"/>
+                            <a:ext cx="3811270" cy="2286635"/>
                           </a:xfrm>
                           <a:prstGeom prst="rect">
                             <a:avLst/>
@@ -4482,10 +4565,8 @@
               <w:jc w:val="center"/>
               <w:rPr>
                 <w:b/>
-                <w:noProof/>
-                <w:sz w:val="24"/>
-                <w:szCs w:val="24"/>
-                <w:lang w:eastAsia="zh-CN"/>
+                <w:sz w:val="24"/>
+                <w:szCs w:val="24"/>
               </w:rPr>
             </w:pPr>
           </w:p>
@@ -4497,10 +4578,60 @@
               <w:jc w:val="center"/>
               <w:rPr>
                 <w:b/>
-                <w:noProof/>
-                <w:sz w:val="24"/>
-                <w:szCs w:val="24"/>
-                <w:lang w:eastAsia="zh-CN"/>
+                <w:sz w:val="24"/>
+                <w:szCs w:val="24"/>
+              </w:rPr>
+            </w:pPr>
+          </w:p>
+          <w:p>
+            <w:pPr>
+              <w:pStyle w:val="ListParagraph"/>
+              <w:spacing w:line="480" w:lineRule="auto"/>
+              <w:ind w:left="0"/>
+              <w:jc w:val="center"/>
+              <w:rPr>
+                <w:b/>
+                <w:sz w:val="24"/>
+                <w:szCs w:val="24"/>
+              </w:rPr>
+            </w:pPr>
+          </w:p>
+          <w:p>
+            <w:pPr>
+              <w:pStyle w:val="ListParagraph"/>
+              <w:spacing w:line="480" w:lineRule="auto"/>
+              <w:ind w:left="0"/>
+              <w:jc w:val="center"/>
+              <w:rPr>
+                <w:b/>
+                <w:sz w:val="24"/>
+                <w:szCs w:val="24"/>
+              </w:rPr>
+            </w:pPr>
+          </w:p>
+          <w:p>
+            <w:pPr>
+              <w:pStyle w:val="ListParagraph"/>
+              <w:spacing w:line="480" w:lineRule="auto"/>
+              <w:ind w:left="0"/>
+              <w:jc w:val="center"/>
+              <w:rPr>
+                <w:b/>
+                <w:sz w:val="24"/>
+                <w:szCs w:val="24"/>
+              </w:rPr>
+            </w:pPr>
+          </w:p>
+          <w:p>
+            <w:pPr>
+              <w:pStyle w:val="ListParagraph"/>
+              <w:spacing w:line="480" w:lineRule="auto"/>
+              <w:ind w:left="0"/>
+              <w:jc w:val="center"/>
+              <w:rPr>
+                <w:b/>
+                <w:sz w:val="24"/>
+                <w:szCs w:val="24"/>
               </w:rPr>
             </w:pPr>
           </w:p>
@@ -4541,23 +4672,14 @@
                 <w:sz w:val="24"/>
                 <w:szCs w:val="24"/>
               </w:rPr>
-              <w:t xml:space="preserve">5. </w:t>
-            </w:r>
-            <w:proofErr w:type="spellStart"/>
-            <w:r>
-              <w:rPr>
-                <w:sz w:val="24"/>
-                <w:szCs w:val="24"/>
-              </w:rPr>
-              <w:t>blackDragon</w:t>
-            </w:r>
-            <w:proofErr w:type="spellEnd"/>
-            <w:r>
-              <w:rPr>
-                <w:sz w:val="24"/>
-                <w:szCs w:val="24"/>
-              </w:rPr>
-              <w:t xml:space="preserve"> </w:t>
+              <w:t xml:space="preserve">4. </w:t>
+            </w:r>
+            <w:r>
+              <w:rPr>
+                <w:sz w:val="24"/>
+                <w:szCs w:val="24"/>
+              </w:rPr>
+              <w:t>redFeather</w:t>
             </w:r>
           </w:p>
         </w:tc>
@@ -4574,31 +4696,32 @@
               <w:jc w:val="center"/>
               <w:rPr>
                 <w:b/>
-                <w:sz w:val="24"/>
-                <w:szCs w:val="24"/>
+                <w:noProof/>
+                <w:sz w:val="24"/>
+                <w:szCs w:val="24"/>
+                <w:lang w:eastAsia="zh-CN"/>
               </w:rPr>
             </w:pPr>
             <w:r>
               <w:rPr>
-                <w:b/>
                 <w:noProof/>
                 <w:sz w:val="24"/>
                 <w:szCs w:val="24"/>
                 <w:lang w:eastAsia="zh-CN"/>
               </w:rPr>
               <w:drawing>
-                <wp:anchor distT="0" distB="0" distL="114300" distR="114300" simplePos="0" relativeHeight="251712512" behindDoc="0" locked="0" layoutInCell="1" allowOverlap="1" wp14:anchorId="7B2AA54C" wp14:editId="2E146047">
+                <wp:anchor distT="0" distB="0" distL="114300" distR="114300" simplePos="0" relativeHeight="251731968" behindDoc="0" locked="0" layoutInCell="1" allowOverlap="1">
                   <wp:simplePos x="0" y="0"/>
                   <wp:positionH relativeFrom="column">
-                    <wp:posOffset>264160</wp:posOffset>
+                    <wp:posOffset>1116965</wp:posOffset>
                   </wp:positionH>
                   <wp:positionV relativeFrom="paragraph">
-                    <wp:posOffset>73660</wp:posOffset>
+                    <wp:posOffset>252095</wp:posOffset>
                   </wp:positionV>
-                  <wp:extent cx="3810635" cy="952500"/>
+                  <wp:extent cx="1906270" cy="762635"/>
                   <wp:effectExtent l="0" t="0" r="0" b="0"/>
                   <wp:wrapNone/>
-                  <wp:docPr id="26" name="Picture 26" descr="s:\Documents\My Web Sites\GreedyBird\GreedyBird\Assets\images\blackDragon.png"/>
+                  <wp:docPr id="6" name="Picture 6" descr="s:\Documents\My Web Sites\GreedyBird\GreedyBird\Assets\images\redFeather.png"/>
                   <wp:cNvGraphicFramePr>
                     <a:graphicFrameLocks xmlns:a="http://schemas.openxmlformats.org/drawingml/2006/main" noChangeAspect="1"/>
                   </wp:cNvGraphicFramePr>
@@ -4606,7 +4729,7 @@
                     <a:graphicData uri="http://schemas.openxmlformats.org/drawingml/2006/picture">
                       <pic:pic xmlns:pic="http://schemas.openxmlformats.org/drawingml/2006/picture">
                         <pic:nvPicPr>
-                          <pic:cNvPr id="0" name="Picture 7" descr="s:\Documents\My Web Sites\GreedyBird\GreedyBird\Assets\images\blackDragon.png"/>
+                          <pic:cNvPr id="0" name="Picture 4" descr="s:\Documents\My Web Sites\GreedyBird\GreedyBird\Assets\images\redFeather.png"/>
                           <pic:cNvPicPr>
                             <a:picLocks noChangeAspect="1" noChangeArrowheads="1"/>
                           </pic:cNvPicPr>
@@ -4627,7 +4750,7 @@
                         <pic:spPr bwMode="auto">
                           <a:xfrm>
                             <a:off x="0" y="0"/>
-                            <a:ext cx="3810635" cy="952500"/>
+                            <a:ext cx="1906270" cy="762635"/>
                           </a:xfrm>
                           <a:prstGeom prst="rect">
                             <a:avLst/>
@@ -4658,8 +4781,25 @@
               <w:jc w:val="center"/>
               <w:rPr>
                 <w:b/>
-                <w:sz w:val="24"/>
-                <w:szCs w:val="24"/>
+                <w:noProof/>
+                <w:sz w:val="24"/>
+                <w:szCs w:val="24"/>
+                <w:lang w:eastAsia="zh-CN"/>
+              </w:rPr>
+            </w:pPr>
+          </w:p>
+          <w:p>
+            <w:pPr>
+              <w:pStyle w:val="ListParagraph"/>
+              <w:spacing w:line="480" w:lineRule="auto"/>
+              <w:ind w:left="0"/>
+              <w:jc w:val="center"/>
+              <w:rPr>
+                <w:b/>
+                <w:noProof/>
+                <w:sz w:val="24"/>
+                <w:szCs w:val="24"/>
+                <w:lang w:eastAsia="zh-CN"/>
               </w:rPr>
             </w:pPr>
           </w:p>
@@ -4700,7 +4840,355 @@
                 <w:sz w:val="24"/>
                 <w:szCs w:val="24"/>
               </w:rPr>
-              <w:t xml:space="preserve">6. </w:t>
+              <w:t xml:space="preserve">5. </w:t>
+            </w:r>
+            <w:r>
+              <w:rPr>
+                <w:sz w:val="24"/>
+                <w:szCs w:val="24"/>
+              </w:rPr>
+              <w:t>red</w:t>
+            </w:r>
+            <w:r>
+              <w:rPr>
+                <w:sz w:val="24"/>
+                <w:szCs w:val="24"/>
+              </w:rPr>
+              <w:t>Dragon</w:t>
+            </w:r>
+            <w:r>
+              <w:rPr>
+                <w:sz w:val="24"/>
+                <w:szCs w:val="24"/>
+              </w:rPr>
+              <w:t xml:space="preserve"> </w:t>
+            </w:r>
+          </w:p>
+        </w:tc>
+        <w:tc>
+          <w:tcPr>
+            <w:tcW w:w="7229" w:type="dxa"/>
+            <w:vAlign w:val="center"/>
+          </w:tcPr>
+          <w:p>
+            <w:pPr>
+              <w:pStyle w:val="ListParagraph"/>
+              <w:spacing w:line="480" w:lineRule="auto"/>
+              <w:ind w:left="0"/>
+              <w:jc w:val="center"/>
+              <w:rPr>
+                <w:b/>
+                <w:sz w:val="24"/>
+                <w:szCs w:val="24"/>
+              </w:rPr>
+            </w:pPr>
+            <w:r>
+              <w:rPr>
+                <w:b/>
+                <w:noProof/>
+                <w:sz w:val="24"/>
+                <w:szCs w:val="24"/>
+                <w:lang w:eastAsia="zh-CN"/>
+              </w:rPr>
+              <w:drawing>
+                <wp:anchor distT="0" distB="0" distL="114300" distR="114300" simplePos="0" relativeHeight="251694080" behindDoc="0" locked="0" layoutInCell="1" allowOverlap="1" wp14:anchorId="0C80D416" wp14:editId="4555033E">
+                  <wp:simplePos x="0" y="0"/>
+                  <wp:positionH relativeFrom="column">
+                    <wp:posOffset>-59055</wp:posOffset>
+                  </wp:positionH>
+                  <wp:positionV relativeFrom="paragraph">
+                    <wp:posOffset>102870</wp:posOffset>
+                  </wp:positionV>
+                  <wp:extent cx="4573905" cy="1143635"/>
+                  <wp:effectExtent l="0" t="0" r="0" b="0"/>
+                  <wp:wrapNone/>
+                  <wp:docPr id="3" name="Picture 3" descr="s:\Documents\My Web Sites\GreedyBird\GreedyBird\Assets\images\redDragon.png"/>
+                  <wp:cNvGraphicFramePr>
+                    <a:graphicFrameLocks xmlns:a="http://schemas.openxmlformats.org/drawingml/2006/main" noChangeAspect="1"/>
+                  </wp:cNvGraphicFramePr>
+                  <a:graphic xmlns:a="http://schemas.openxmlformats.org/drawingml/2006/main">
+                    <a:graphicData uri="http://schemas.openxmlformats.org/drawingml/2006/picture">
+                      <pic:pic xmlns:pic="http://schemas.openxmlformats.org/drawingml/2006/picture">
+                        <pic:nvPicPr>
+                          <pic:cNvPr id="0" name="Picture 2" descr="s:\Documents\My Web Sites\GreedyBird\GreedyBird\Assets\images\redDragon.png"/>
+                          <pic:cNvPicPr>
+                            <a:picLocks noChangeAspect="1" noChangeArrowheads="1"/>
+                          </pic:cNvPicPr>
+                        </pic:nvPicPr>
+                        <pic:blipFill>
+                          <a:blip r:embed="rId22">
+                            <a:extLst>
+                              <a:ext uri="{28A0092B-C50C-407E-A947-70E740481C1C}">
+                                <a14:useLocalDpi xmlns:a14="http://schemas.microsoft.com/office/drawing/2010/main" val="0"/>
+                              </a:ext>
+                            </a:extLst>
+                          </a:blip>
+                          <a:srcRect/>
+                          <a:stretch>
+                            <a:fillRect/>
+                          </a:stretch>
+                        </pic:blipFill>
+                        <pic:spPr bwMode="auto">
+                          <a:xfrm>
+                            <a:off x="0" y="0"/>
+                            <a:ext cx="4573905" cy="1143635"/>
+                          </a:xfrm>
+                          <a:prstGeom prst="rect">
+                            <a:avLst/>
+                          </a:prstGeom>
+                          <a:noFill/>
+                          <a:ln>
+                            <a:noFill/>
+                          </a:ln>
+                        </pic:spPr>
+                      </pic:pic>
+                    </a:graphicData>
+                  </a:graphic>
+                  <wp14:sizeRelH relativeFrom="page">
+                    <wp14:pctWidth>0</wp14:pctWidth>
+                  </wp14:sizeRelH>
+                  <wp14:sizeRelV relativeFrom="page">
+                    <wp14:pctHeight>0</wp14:pctHeight>
+                  </wp14:sizeRelV>
+                </wp:anchor>
+              </w:drawing>
+            </w:r>
+          </w:p>
+          <w:p>
+            <w:pPr>
+              <w:pStyle w:val="ListParagraph"/>
+              <w:spacing w:line="480" w:lineRule="auto"/>
+              <w:ind w:left="0"/>
+              <w:jc w:val="center"/>
+              <w:rPr>
+                <w:b/>
+                <w:sz w:val="24"/>
+                <w:szCs w:val="24"/>
+              </w:rPr>
+            </w:pPr>
+          </w:p>
+          <w:p>
+            <w:pPr>
+              <w:pStyle w:val="ListParagraph"/>
+              <w:spacing w:line="480" w:lineRule="auto"/>
+              <w:ind w:left="0"/>
+              <w:jc w:val="center"/>
+              <w:rPr>
+                <w:b/>
+                <w:sz w:val="24"/>
+                <w:szCs w:val="24"/>
+              </w:rPr>
+            </w:pPr>
+          </w:p>
+          <w:p>
+            <w:pPr>
+              <w:pStyle w:val="ListParagraph"/>
+              <w:spacing w:line="480" w:lineRule="auto"/>
+              <w:ind w:left="0"/>
+              <w:jc w:val="center"/>
+              <w:rPr>
+                <w:b/>
+                <w:sz w:val="24"/>
+                <w:szCs w:val="24"/>
+              </w:rPr>
+            </w:pPr>
+          </w:p>
+        </w:tc>
+      </w:tr>
+      <w:tr>
+        <w:tc>
+          <w:tcPr>
+            <w:tcW w:w="3120" w:type="dxa"/>
+            <w:vAlign w:val="center"/>
+          </w:tcPr>
+          <w:p>
+            <w:pPr>
+              <w:pStyle w:val="ListParagraph"/>
+              <w:spacing w:line="480" w:lineRule="auto"/>
+              <w:ind w:left="0"/>
+              <w:jc w:val="center"/>
+              <w:rPr>
+                <w:sz w:val="24"/>
+                <w:szCs w:val="24"/>
+              </w:rPr>
+            </w:pPr>
+            <w:r>
+              <w:rPr>
+                <w:sz w:val="24"/>
+                <w:szCs w:val="24"/>
+              </w:rPr>
+              <w:t>6. blackDragon</w:t>
+            </w:r>
+          </w:p>
+        </w:tc>
+        <w:tc>
+          <w:tcPr>
+            <w:tcW w:w="7229" w:type="dxa"/>
+            <w:vAlign w:val="center"/>
+          </w:tcPr>
+          <w:p>
+            <w:pPr>
+              <w:pStyle w:val="ListParagraph"/>
+              <w:spacing w:line="480" w:lineRule="auto"/>
+              <w:ind w:left="0"/>
+              <w:jc w:val="center"/>
+              <w:rPr>
+                <w:b/>
+                <w:noProof/>
+                <w:sz w:val="24"/>
+                <w:szCs w:val="24"/>
+                <w:lang w:eastAsia="zh-CN"/>
+              </w:rPr>
+            </w:pPr>
+            <w:r>
+              <w:rPr>
+                <w:b/>
+                <w:noProof/>
+                <w:sz w:val="24"/>
+                <w:szCs w:val="24"/>
+                <w:lang w:eastAsia="zh-CN"/>
+              </w:rPr>
+              <w:drawing>
+                <wp:anchor distT="0" distB="0" distL="114300" distR="114300" simplePos="0" relativeHeight="251695104" behindDoc="0" locked="0" layoutInCell="1" allowOverlap="1" wp14:anchorId="65EC7EF3" wp14:editId="3CCF14C2">
+                  <wp:simplePos x="0" y="0"/>
+                  <wp:positionH relativeFrom="column">
+                    <wp:posOffset>48260</wp:posOffset>
+                  </wp:positionH>
+                  <wp:positionV relativeFrom="paragraph">
+                    <wp:posOffset>227965</wp:posOffset>
+                  </wp:positionV>
+                  <wp:extent cx="4117340" cy="1029335"/>
+                  <wp:effectExtent l="0" t="0" r="0" b="0"/>
+                  <wp:wrapNone/>
+                  <wp:docPr id="5" name="Picture 5" descr="s:\Documents\My Web Sites\GreedyBird\GreedyBird\Assets\images\blackDragon.png"/>
+                  <wp:cNvGraphicFramePr>
+                    <a:graphicFrameLocks xmlns:a="http://schemas.openxmlformats.org/drawingml/2006/main" noChangeAspect="1"/>
+                  </wp:cNvGraphicFramePr>
+                  <a:graphic xmlns:a="http://schemas.openxmlformats.org/drawingml/2006/main">
+                    <a:graphicData uri="http://schemas.openxmlformats.org/drawingml/2006/picture">
+                      <pic:pic xmlns:pic="http://schemas.openxmlformats.org/drawingml/2006/picture">
+                        <pic:nvPicPr>
+                          <pic:cNvPr id="0" name="Picture 3" descr="s:\Documents\My Web Sites\GreedyBird\GreedyBird\Assets\images\blackDragon.png"/>
+                          <pic:cNvPicPr>
+                            <a:picLocks noChangeAspect="1" noChangeArrowheads="1"/>
+                          </pic:cNvPicPr>
+                        </pic:nvPicPr>
+                        <pic:blipFill>
+                          <a:blip r:embed="rId23">
+                            <a:extLst>
+                              <a:ext uri="{28A0092B-C50C-407E-A947-70E740481C1C}">
+                                <a14:useLocalDpi xmlns:a14="http://schemas.microsoft.com/office/drawing/2010/main" val="0"/>
+                              </a:ext>
+                            </a:extLst>
+                          </a:blip>
+                          <a:srcRect/>
+                          <a:stretch>
+                            <a:fillRect/>
+                          </a:stretch>
+                        </pic:blipFill>
+                        <pic:spPr bwMode="auto">
+                          <a:xfrm>
+                            <a:off x="0" y="0"/>
+                            <a:ext cx="4117340" cy="1029335"/>
+                          </a:xfrm>
+                          <a:prstGeom prst="rect">
+                            <a:avLst/>
+                          </a:prstGeom>
+                          <a:noFill/>
+                          <a:ln>
+                            <a:noFill/>
+                          </a:ln>
+                        </pic:spPr>
+                      </pic:pic>
+                    </a:graphicData>
+                  </a:graphic>
+                  <wp14:sizeRelH relativeFrom="page">
+                    <wp14:pctWidth>0</wp14:pctWidth>
+                  </wp14:sizeRelH>
+                  <wp14:sizeRelV relativeFrom="page">
+                    <wp14:pctHeight>0</wp14:pctHeight>
+                  </wp14:sizeRelV>
+                </wp:anchor>
+              </w:drawing>
+            </w:r>
+          </w:p>
+          <w:p>
+            <w:pPr>
+              <w:pStyle w:val="ListParagraph"/>
+              <w:spacing w:line="480" w:lineRule="auto"/>
+              <w:ind w:left="0"/>
+              <w:jc w:val="center"/>
+              <w:rPr>
+                <w:b/>
+                <w:noProof/>
+                <w:sz w:val="24"/>
+                <w:szCs w:val="24"/>
+                <w:lang w:eastAsia="zh-CN"/>
+              </w:rPr>
+            </w:pPr>
+          </w:p>
+          <w:p>
+            <w:pPr>
+              <w:pStyle w:val="ListParagraph"/>
+              <w:spacing w:line="480" w:lineRule="auto"/>
+              <w:ind w:left="0"/>
+              <w:jc w:val="center"/>
+              <w:rPr>
+                <w:b/>
+                <w:noProof/>
+                <w:sz w:val="24"/>
+                <w:szCs w:val="24"/>
+                <w:lang w:eastAsia="zh-CN"/>
+              </w:rPr>
+            </w:pPr>
+          </w:p>
+          <w:p>
+            <w:pPr>
+              <w:pStyle w:val="ListParagraph"/>
+              <w:spacing w:line="480" w:lineRule="auto"/>
+              <w:ind w:left="0"/>
+              <w:jc w:val="center"/>
+              <w:rPr>
+                <w:b/>
+                <w:noProof/>
+                <w:sz w:val="24"/>
+                <w:szCs w:val="24"/>
+                <w:lang w:eastAsia="zh-CN"/>
+              </w:rPr>
+            </w:pPr>
+          </w:p>
+        </w:tc>
+      </w:tr>
+      <w:tr>
+        <w:tc>
+          <w:tcPr>
+            <w:tcW w:w="3120" w:type="dxa"/>
+            <w:vAlign w:val="center"/>
+          </w:tcPr>
+          <w:p>
+            <w:pPr>
+              <w:pStyle w:val="ListParagraph"/>
+              <w:spacing w:line="480" w:lineRule="auto"/>
+              <w:ind w:left="0"/>
+              <w:jc w:val="center"/>
+              <w:rPr>
+                <w:sz w:val="24"/>
+                <w:szCs w:val="24"/>
+              </w:rPr>
+            </w:pPr>
+            <w:r>
+              <w:rPr>
+                <w:sz w:val="24"/>
+                <w:szCs w:val="24"/>
+              </w:rPr>
+              <w:t>7</w:t>
+            </w:r>
+            <w:r>
+              <w:rPr>
+                <w:sz w:val="24"/>
+                <w:szCs w:val="24"/>
+              </w:rPr>
+              <w:t xml:space="preserve">. </w:t>
             </w:r>
             <w:r>
               <w:rPr>
@@ -4762,7 +5250,7 @@
                           </pic:cNvPicPr>
                         </pic:nvPicPr>
                         <pic:blipFill>
-                          <a:blip r:embed="rId22">
+                          <a:blip r:embed="rId24">
                             <a:extLst>
                               <a:ext uri="{28A0092B-C50C-407E-A947-70E740481C1C}">
                                 <a14:useLocalDpi xmlns:a14="http://schemas.microsoft.com/office/drawing/2010/main" val="0"/>
@@ -4824,18 +5312,15 @@
                 <w:sz w:val="24"/>
                 <w:szCs w:val="24"/>
               </w:rPr>
-              <w:lastRenderedPageBreak/>
-              <w:t xml:space="preserve">7. </w:t>
-            </w:r>
-            <w:proofErr w:type="spellStart"/>
-            <w:r>
-              <w:rPr>
-                <w:sz w:val="24"/>
-                <w:szCs w:val="24"/>
-              </w:rPr>
-              <w:t>moneyBag</w:t>
-            </w:r>
-            <w:proofErr w:type="spellEnd"/>
+              <w:t>8</w:t>
+            </w:r>
+            <w:r>
+              <w:rPr>
+                <w:sz w:val="24"/>
+                <w:szCs w:val="24"/>
+              </w:rPr>
+              <w:t>. moneyBag</w:t>
+            </w:r>
           </w:p>
         </w:tc>
         <w:tc>
@@ -4891,7 +5376,7 @@
                           </pic:cNvPicPr>
                         </pic:nvPicPr>
                         <pic:blipFill>
-                          <a:blip r:embed="rId23">
+                          <a:blip r:embed="rId25">
                             <a:extLst>
                               <a:ext uri="{28A0092B-C50C-407E-A947-70E740481C1C}">
                                 <a14:useLocalDpi xmlns:a14="http://schemas.microsoft.com/office/drawing/2010/main" val="0"/>
@@ -4953,7 +5438,8 @@
                 <w:sz w:val="24"/>
                 <w:szCs w:val="24"/>
               </w:rPr>
-              <w:t>8</w:t>
+              <w:lastRenderedPageBreak/>
+              <w:t>9</w:t>
             </w:r>
             <w:r>
               <w:rPr>
@@ -4962,7 +5448,6 @@
               </w:rPr>
               <w:t xml:space="preserve">. </w:t>
             </w:r>
-            <w:proofErr w:type="spellStart"/>
             <w:r>
               <w:rPr>
                 <w:sz w:val="24"/>
@@ -4970,7 +5455,6 @@
               </w:rPr>
               <w:t>heart_plus</w:t>
             </w:r>
-            <w:proofErr w:type="spellEnd"/>
           </w:p>
         </w:tc>
         <w:tc>
@@ -5026,7 +5510,7 @@
                           </pic:cNvPicPr>
                         </pic:nvPicPr>
                         <pic:blipFill>
-                          <a:blip r:embed="rId24">
+                          <a:blip r:embed="rId26">
                             <a:extLst>
                               <a:ext uri="{28A0092B-C50C-407E-A947-70E740481C1C}">
                                 <a14:useLocalDpi xmlns:a14="http://schemas.microsoft.com/office/drawing/2010/main" val="0"/>
@@ -5103,7 +5587,14 @@
                 <w:sz w:val="24"/>
                 <w:szCs w:val="24"/>
               </w:rPr>
-              <w:t>9. coin</w:t>
+              <w:t>10</w:t>
+            </w:r>
+            <w:r>
+              <w:rPr>
+                <w:sz w:val="24"/>
+                <w:szCs w:val="24"/>
+              </w:rPr>
+              <w:t>. coin</w:t>
             </w:r>
           </w:p>
         </w:tc>
@@ -5160,7 +5651,7 @@
                           </pic:cNvPicPr>
                         </pic:nvPicPr>
                         <pic:blipFill>
-                          <a:blip r:embed="rId25">
+                          <a:blip r:embed="rId27">
                             <a:extLst>
                               <a:ext uri="{28A0092B-C50C-407E-A947-70E740481C1C}">
                                 <a14:useLocalDpi xmlns:a14="http://schemas.microsoft.com/office/drawing/2010/main" val="0"/>
@@ -5257,10 +5748,10 @@
       </w:pPr>
     </w:p>
     <w:sectPr>
-      <w:headerReference w:type="even" r:id="rId26"/>
-      <w:headerReference w:type="default" r:id="rId27"/>
-      <w:footerReference w:type="even" r:id="rId28"/>
-      <w:footerReference w:type="default" r:id="rId29"/>
+      <w:headerReference w:type="even" r:id="rId28"/>
+      <w:headerReference w:type="default" r:id="rId29"/>
+      <w:footerReference w:type="even" r:id="rId30"/>
+      <w:footerReference w:type="default" r:id="rId31"/>
       <w:pgSz w:w="12240" w:h="15840"/>
       <w:pgMar w:top="1440" w:right="1440" w:bottom="1440" w:left="1440" w:header="720" w:footer="720" w:gutter="0"/>
       <w:pgBorders w:offsetFrom="page">
@@ -5347,7 +5838,7 @@
         <w:rFonts w:asciiTheme="majorHAnsi" w:hAnsiTheme="majorHAnsi"/>
         <w:noProof/>
       </w:rPr>
-      <w:t>2</w:t>
+      <w:t>4</w:t>
     </w:r>
     <w:r>
       <w:rPr>
@@ -5422,7 +5913,7 @@
         <w:rFonts w:asciiTheme="majorHAnsi" w:hAnsiTheme="majorHAnsi"/>
         <w:noProof/>
       </w:rPr>
-      <w:t>5</w:t>
+      <w:t>3</w:t>
     </w:r>
     <w:r>
       <w:rPr>
@@ -6980,16 +7471,16 @@
 </file>
 
 <file path=customXml/item3.xml><?xml version="1.0" encoding="utf-8"?>
+<ct:contentTypeSchema xmlns:ct="http://schemas.microsoft.com/office/2006/metadata/contentType" xmlns:ma="http://schemas.microsoft.com/office/2006/metadata/properties/metaAttributes" ct:_="" ma:_="" ma:contentTypeName="TemplateFile" ma:contentTypeID="0x0101006EDDDB5EE6D98C44930B742096920B300400F5B6D36B3EF94B4E9A635CDF2A18F5B8" ma:contentTypeVersion="33" ma:contentTypeDescription="Create a new document." ma:contentTypeScope="" ma:versionID="37d3ec2b48d53e45b233ad8f52fe1b11"/>
+</file>
+
+<file path=customXml/item4.xml><?xml version="1.0" encoding="utf-8"?>
 <?mso-contentType ?>
 <FormTemplates xmlns="http://schemas.microsoft.com/sharepoint/v3/contenttype/forms">
   <Display>DocumentLibraryForm</Display>
   <Edit>AssetEditForm</Edit>
   <New>DocumentLibraryForm</New>
 </FormTemplates>
-</file>
-
-<file path=customXml/item4.xml><?xml version="1.0" encoding="utf-8"?>
-<ct:contentTypeSchema xmlns:ct="http://schemas.microsoft.com/office/2006/metadata/contentType" xmlns:ma="http://schemas.microsoft.com/office/2006/metadata/properties/metaAttributes" ct:_="" ma:_="" ma:contentTypeName="TemplateFile" ma:contentTypeID="0x0101006EDDDB5EE6D98C44930B742096920B300400F5B6D36B3EF94B4E9A635CDF2A18F5B8" ma:contentTypeVersion="33" ma:contentTypeDescription="Create a new document." ma:contentTypeScope="" ma:versionID="37d3ec2b48d53e45b233ad8f52fe1b11"/>
 </file>
 
 <file path=customXml/item5.xml><?xml version="1.0" encoding="utf-8"?>
@@ -7014,14 +7505,6 @@
 </file>
 
 <file path=customXml/itemProps3.xml><?xml version="1.0" encoding="utf-8"?>
-<ds:datastoreItem xmlns:ds="http://schemas.openxmlformats.org/officeDocument/2006/customXml" ds:itemID="{DF8A6096-AC3C-41A5-9CB9-998E1823050B}">
-  <ds:schemaRefs>
-    <ds:schemaRef ds:uri="http://schemas.microsoft.com/sharepoint/v3/contenttype/forms"/>
-  </ds:schemaRefs>
-</ds:datastoreItem>
-</file>
-
-<file path=customXml/itemProps4.xml><?xml version="1.0" encoding="utf-8"?>
 <ds:datastoreItem xmlns:ds="http://schemas.openxmlformats.org/officeDocument/2006/customXml" ds:itemID="{F9F1F569-4C10-4968-8575-367736BE939A}">
   <ds:schemaRefs>
     <ds:schemaRef ds:uri="http://schemas.microsoft.com/office/2006/metadata/contentType"/>
@@ -7030,8 +7513,16 @@
 </ds:datastoreItem>
 </file>
 
+<file path=customXml/itemProps4.xml><?xml version="1.0" encoding="utf-8"?>
+<ds:datastoreItem xmlns:ds="http://schemas.openxmlformats.org/officeDocument/2006/customXml" ds:itemID="{DF8A6096-AC3C-41A5-9CB9-998E1823050B}">
+  <ds:schemaRefs>
+    <ds:schemaRef ds:uri="http://schemas.microsoft.com/sharepoint/v3/contenttype/forms"/>
+  </ds:schemaRefs>
+</ds:datastoreItem>
+</file>
+
 <file path=customXml/itemProps5.xml><?xml version="1.0" encoding="utf-8"?>
-<ds:datastoreItem xmlns:ds="http://schemas.openxmlformats.org/officeDocument/2006/customXml" ds:itemID="{528201AA-6412-4C4C-B003-B7F1DA592616}">
+<ds:datastoreItem xmlns:ds="http://schemas.openxmlformats.org/officeDocument/2006/customXml" ds:itemID="{613B79C5-DAE8-4053-8C0C-F76BC0B6A1CB}">
   <ds:schemaRefs>
     <ds:schemaRef ds:uri="http://schemas.openxmlformats.org/officeDocument/2006/bibliography"/>
   </ds:schemaRefs>

</xml_diff>